<commit_message>
Cambio en la plantilla nuevo texto
</commit_message>
<xml_diff>
--- a/apps/project/api/platform/insolvency_form/templates/insolvency_template_no_assets.docx
+++ b/apps/project/api/platform/insolvency_form/templates/insolvency_template_no_assets.docx
@@ -345,194 +345,274 @@
         <w:shd w:val="clear" w:color="auto" w:fill="FFFFFF"/>
         <w:jc w:val="both"/>
         <w:rPr>
-          <w:rFonts w:cs="Calibri"/>
-          <w:color w:val="222222"/>
-        </w:rPr>
-      </w:pPr>
-      <w:r>
-        <w:rPr>
-          <w:rFonts w:cs="Calibri"/>
-          <w:b/>
-          <w:bCs/>
-          <w:color w:val="222222"/>
-        </w:rPr>
-        <w:t>DEMANDADOS:</w:t>
-      </w:r>
-      <w:r>
-        <w:rPr>
-          <w:rFonts w:cs="Calibri"/>
-          <w:color w:val="222222"/>
-        </w:rPr>
-        <w:t> </w:t>
-      </w:r>
-      <w:r>
-        <w:rPr>
-          <w:rFonts w:cs="Calibri"/>
-          <w:color w:val="222222"/>
-        </w:rPr>
-        <w:t xml:space="preserve">{% </w:t>
-      </w:r>
-      <w:proofErr w:type="spellStart"/>
-      <w:r>
-        <w:rPr>
-          <w:rFonts w:cs="Calibri"/>
-          <w:color w:val="222222"/>
-        </w:rPr>
-        <w:t>for</w:t>
-      </w:r>
-      <w:proofErr w:type="spellEnd"/>
-      <w:r>
-        <w:rPr>
-          <w:rFonts w:cs="Calibri"/>
-          <w:color w:val="222222"/>
-        </w:rPr>
-        <w:t xml:space="preserve"> </w:t>
-      </w:r>
-      <w:proofErr w:type="spellStart"/>
-      <w:r>
-        <w:rPr>
-          <w:rFonts w:cs="Calibri"/>
-          <w:color w:val="222222"/>
-        </w:rPr>
-        <w:t>creditor</w:t>
-      </w:r>
-      <w:proofErr w:type="spellEnd"/>
-      <w:r>
-        <w:rPr>
-          <w:rFonts w:cs="Calibri"/>
-          <w:color w:val="222222"/>
-        </w:rPr>
-        <w:t xml:space="preserve"> in </w:t>
-      </w:r>
-      <w:proofErr w:type="spellStart"/>
-      <w:r>
-        <w:rPr>
-          <w:rFonts w:cs="Calibri"/>
-          <w:color w:val="222222"/>
-        </w:rPr>
-        <w:t>unique_creditors</w:t>
-      </w:r>
-      <w:proofErr w:type="spellEnd"/>
-      <w:r>
-        <w:rPr>
-          <w:rFonts w:cs="Calibri"/>
-          <w:color w:val="222222"/>
-        </w:rPr>
-        <w:t xml:space="preserve"> </w:t>
-      </w:r>
-      <w:proofErr w:type="gramStart"/>
-      <w:r>
-        <w:rPr>
-          <w:rFonts w:cs="Calibri"/>
-          <w:color w:val="222222"/>
-        </w:rPr>
-        <w:t>%}{</w:t>
-      </w:r>
-      <w:proofErr w:type="gramEnd"/>
-      <w:r>
-        <w:rPr>
-          <w:rFonts w:cs="Calibri"/>
-          <w:color w:val="222222"/>
-        </w:rPr>
-        <w:t>{</w:t>
-      </w:r>
-      <w:proofErr w:type="spellStart"/>
-      <w:proofErr w:type="gramStart"/>
-      <w:r>
-        <w:rPr>
-          <w:rFonts w:cs="Calibri"/>
-          <w:color w:val="222222"/>
-        </w:rPr>
-        <w:t>creditor.creditor</w:t>
-      </w:r>
-      <w:proofErr w:type="spellEnd"/>
-      <w:r>
-        <w:rPr>
-          <w:rFonts w:cs="Calibri"/>
-          <w:color w:val="222222"/>
-        </w:rPr>
-        <w:t>}</w:t>
-      </w:r>
-      <w:r>
-        <w:rPr>
           <w:rFonts w:ascii="Aptos Narrow" w:eastAsia="Times New Roman" w:hAnsi="Aptos Narrow"/>
           <w:color w:val="000000"/>
           <w:lang w:val="en-US" w:eastAsia="es-CO"/>
         </w:rPr>
-        <w:t>}{</w:t>
+      </w:pPr>
+      <w:r>
+        <w:rPr>
+          <w:rFonts w:cs="Calibri"/>
+          <w:b/>
+          <w:bCs/>
+          <w:color w:val="222222"/>
+        </w:rPr>
+        <w:t>DEMANDADOS:</w:t>
+      </w:r>
+      <w:r>
+        <w:rPr>
+          <w:rFonts w:cs="Calibri"/>
+          <w:color w:val="222222"/>
+        </w:rPr>
+        <w:t> </w:t>
+      </w:r>
+      <w:r>
+        <w:rPr>
+          <w:rFonts w:cs="Calibri"/>
+          <w:color w:val="222222"/>
+        </w:rPr>
+        <w:t xml:space="preserve">{% </w:t>
+      </w:r>
+      <w:proofErr w:type="spellStart"/>
+      <w:r>
+        <w:rPr>
+          <w:rFonts w:cs="Calibri"/>
+          <w:color w:val="222222"/>
+        </w:rPr>
+        <w:t>for</w:t>
+      </w:r>
+      <w:proofErr w:type="spellEnd"/>
+      <w:r>
+        <w:rPr>
+          <w:rFonts w:cs="Calibri"/>
+          <w:color w:val="222222"/>
+        </w:rPr>
+        <w:t xml:space="preserve"> </w:t>
+      </w:r>
+      <w:proofErr w:type="spellStart"/>
+      <w:r>
+        <w:rPr>
+          <w:rFonts w:cs="Calibri"/>
+          <w:color w:val="222222"/>
+        </w:rPr>
+        <w:t>creditor</w:t>
+      </w:r>
+      <w:proofErr w:type="spellEnd"/>
+      <w:r>
+        <w:rPr>
+          <w:rFonts w:cs="Calibri"/>
+          <w:color w:val="222222"/>
+        </w:rPr>
+        <w:t xml:space="preserve"> in </w:t>
+      </w:r>
+      <w:proofErr w:type="spellStart"/>
+      <w:r>
+        <w:rPr>
+          <w:rFonts w:cs="Calibri"/>
+          <w:color w:val="222222"/>
+        </w:rPr>
+        <w:t>unique_creditors</w:t>
+      </w:r>
+      <w:proofErr w:type="spellEnd"/>
+      <w:r>
+        <w:rPr>
+          <w:rFonts w:cs="Calibri"/>
+          <w:color w:val="222222"/>
+        </w:rPr>
+        <w:t xml:space="preserve"> </w:t>
+      </w:r>
+      <w:proofErr w:type="gramStart"/>
+      <w:r>
+        <w:rPr>
+          <w:rFonts w:cs="Calibri"/>
+          <w:color w:val="222222"/>
+        </w:rPr>
+        <w:t>%}{</w:t>
       </w:r>
       <w:proofErr w:type="gramEnd"/>
+      <w:r>
+        <w:rPr>
+          <w:rFonts w:cs="Calibri"/>
+          <w:color w:val="222222"/>
+        </w:rPr>
+        <w:t>{</w:t>
+      </w:r>
+      <w:proofErr w:type="spellStart"/>
+      <w:proofErr w:type="gramStart"/>
+      <w:r>
+        <w:rPr>
+          <w:rFonts w:cs="Calibri"/>
+          <w:color w:val="222222"/>
+        </w:rPr>
+        <w:t>creditor.creditor</w:t>
+      </w:r>
+      <w:proofErr w:type="spellEnd"/>
+      <w:r>
+        <w:rPr>
+          <w:rFonts w:cs="Calibri"/>
+          <w:color w:val="222222"/>
+        </w:rPr>
+        <w:t>}</w:t>
+      </w:r>
       <w:r>
         <w:rPr>
           <w:rFonts w:ascii="Aptos Narrow" w:eastAsia="Times New Roman" w:hAnsi="Aptos Narrow"/>
           <w:color w:val="000000"/>
           <w:lang w:val="en-US" w:eastAsia="es-CO"/>
         </w:rPr>
-        <w:t xml:space="preserve">% if not </w:t>
-      </w:r>
-      <w:proofErr w:type="spellStart"/>
-      <w:proofErr w:type="gramStart"/>
+        <w:t>}{</w:t>
+      </w:r>
+      <w:proofErr w:type="gramEnd"/>
       <w:r>
         <w:rPr>
           <w:rFonts w:ascii="Aptos Narrow" w:eastAsia="Times New Roman" w:hAnsi="Aptos Narrow"/>
           <w:color w:val="000000"/>
           <w:lang w:val="en-US" w:eastAsia="es-CO"/>
         </w:rPr>
-        <w:t>loop.last</w:t>
-      </w:r>
-      <w:proofErr w:type="spellEnd"/>
-      <w:proofErr w:type="gramEnd"/>
+        <w:t xml:space="preserve">% if not </w:t>
+      </w:r>
+      <w:proofErr w:type="spellStart"/>
+      <w:proofErr w:type="gramStart"/>
       <w:r>
         <w:rPr>
           <w:rFonts w:ascii="Aptos Narrow" w:eastAsia="Times New Roman" w:hAnsi="Aptos Narrow"/>
           <w:color w:val="000000"/>
           <w:lang w:val="en-US" w:eastAsia="es-CO"/>
         </w:rPr>
-        <w:t xml:space="preserve"> %}, {% endif </w:t>
-      </w:r>
-      <w:proofErr w:type="gramStart"/>
+        <w:t>loop.last</w:t>
+      </w:r>
+      <w:proofErr w:type="spellEnd"/>
+      <w:proofErr w:type="gramEnd"/>
       <w:r>
         <w:rPr>
           <w:rFonts w:ascii="Aptos Narrow" w:eastAsia="Times New Roman" w:hAnsi="Aptos Narrow"/>
           <w:color w:val="000000"/>
           <w:lang w:val="en-US" w:eastAsia="es-CO"/>
         </w:rPr>
-        <w:t>%}</w:t>
-      </w:r>
+        <w:t xml:space="preserve"> %}, {% endif </w:t>
+      </w:r>
+      <w:proofErr w:type="gramStart"/>
       <w:r>
         <w:rPr>
           <w:rFonts w:ascii="Aptos Narrow" w:eastAsia="Times New Roman" w:hAnsi="Aptos Narrow"/>
           <w:color w:val="000000"/>
           <w:lang w:val="en-US" w:eastAsia="es-CO"/>
         </w:rPr>
-        <w:t>{</w:t>
-      </w:r>
-      <w:proofErr w:type="gramEnd"/>
+        <w:t>%}</w:t>
+      </w:r>
       <w:r>
         <w:rPr>
           <w:rFonts w:ascii="Aptos Narrow" w:eastAsia="Times New Roman" w:hAnsi="Aptos Narrow"/>
           <w:color w:val="000000"/>
           <w:lang w:val="en-US" w:eastAsia="es-CO"/>
         </w:rPr>
-        <w:t xml:space="preserve">% </w:t>
-      </w:r>
-      <w:proofErr w:type="spellStart"/>
+        <w:t>{</w:t>
+      </w:r>
+      <w:proofErr w:type="gramEnd"/>
       <w:r>
         <w:rPr>
           <w:rFonts w:ascii="Aptos Narrow" w:eastAsia="Times New Roman" w:hAnsi="Aptos Narrow"/>
           <w:color w:val="000000"/>
           <w:lang w:val="en-US" w:eastAsia="es-CO"/>
         </w:rPr>
-        <w:t>endfor</w:t>
-      </w:r>
-      <w:proofErr w:type="spellEnd"/>
+        <w:t xml:space="preserve">% </w:t>
+      </w:r>
+      <w:proofErr w:type="spellStart"/>
       <w:r>
         <w:rPr>
           <w:rFonts w:ascii="Aptos Narrow" w:eastAsia="Times New Roman" w:hAnsi="Aptos Narrow"/>
           <w:color w:val="000000"/>
           <w:lang w:val="en-US" w:eastAsia="es-CO"/>
         </w:rPr>
+        <w:t>endfor</w:t>
+      </w:r>
+      <w:proofErr w:type="spellEnd"/>
+      <w:r>
+        <w:rPr>
+          <w:rFonts w:ascii="Aptos Narrow" w:eastAsia="Times New Roman" w:hAnsi="Aptos Narrow"/>
+          <w:color w:val="000000"/>
+          <w:lang w:val="en-US" w:eastAsia="es-CO"/>
+        </w:rPr>
         <w:t xml:space="preserve"> %}</w:t>
+      </w:r>
+    </w:p>
+    <w:p>
+      <w:pPr>
+        <w:shd w:val="clear" w:color="auto" w:fill="FFFFFF"/>
+        <w:jc w:val="center"/>
+        <w:rPr>
+          <w:rFonts w:cs="Calibri"/>
+          <w:b/>
+          <w:bCs/>
+          <w:color w:val="222222"/>
+        </w:rPr>
+      </w:pPr>
+      <w:r>
+        <w:rPr>
+          <w:rFonts w:cs="Calibri"/>
+          <w:b/>
+          <w:bCs/>
+          <w:color w:val="222222"/>
+        </w:rPr>
+        <w:t>APERTURA DE LA LIQUIDACIÓN PATRIMONIAL — PROCEDENCIA LEGAL</w:t>
+      </w:r>
+    </w:p>
+    <w:p>
+      <w:pPr>
+        <w:shd w:val="clear" w:color="auto" w:fill="FFFFFF"/>
+        <w:jc w:val="both"/>
+        <w:rPr>
+          <w:rFonts w:cs="Calibri"/>
+          <w:color w:val="222222"/>
+        </w:rPr>
+      </w:pPr>
+      <w:r>
+        <w:rPr>
+          <w:rFonts w:cs="Calibri"/>
+          <w:color w:val="222222"/>
+        </w:rPr>
+        <w:t>“</w:t>
+      </w:r>
+      <w:r>
+        <w:rPr>
+          <w:rFonts w:cs="Calibri"/>
+          <w:color w:val="222222"/>
+        </w:rPr>
+        <w:t xml:space="preserve">De conformidad con el artículo 29 de la Ley 2445 de 2025, que modificó el Título V del Código General del Proceso (Ley 1564 de 2012), </w:t>
+      </w:r>
+      <w:r>
+        <w:rPr>
+          <w:rFonts w:cs="Calibri"/>
+          <w:b/>
+          <w:bCs/>
+          <w:color w:val="222222"/>
+          <w:u w:val="single"/>
+        </w:rPr>
+        <w:t>la apertura de la liquidación patrimonial procede de pleno derecho cuando el deudor, como en el presente caso, no posee bienes a su nombre.</w:t>
+      </w:r>
+      <w:r>
+        <w:rPr>
+          <w:rFonts w:cs="Calibri"/>
+          <w:color w:val="222222"/>
+        </w:rPr>
+        <w:t xml:space="preserve"> La norma prevé que, bajo esta condición, el trámite se regirá por los artículos 539 (exceptuando su numeral 2) y 539A (exceptuando su parágrafo primero), </w:t>
+      </w:r>
+      <w:r>
+        <w:rPr>
+          <w:rFonts w:cs="Calibri"/>
+          <w:b/>
+          <w:bCs/>
+          <w:color w:val="222222"/>
+          <w:u w:val="single"/>
+        </w:rPr>
+        <w:t>sin exigencia de requisitos adicionales.</w:t>
+      </w:r>
+      <w:r>
+        <w:rPr>
+          <w:rFonts w:cs="Calibri"/>
+          <w:color w:val="222222"/>
+        </w:rPr>
+        <w:t>” (Subrayado y Negrilla fuera de texto)</w:t>
       </w:r>
     </w:p>
     <w:p>
@@ -1331,6 +1411,7 @@
           <w:bCs/>
           <w:lang w:val="es-ES"/>
         </w:rPr>
+        <w:lastRenderedPageBreak/>
         <w:t>Parte</w:t>
       </w:r>
       <w:r>
@@ -1377,65 +1458,6 @@
           <w:lang w:val="es-ES"/>
         </w:rPr>
         <w:t>:</w:t>
-      </w:r>
-    </w:p>
-    <w:p>
-      <w:pPr>
-        <w:autoSpaceDE w:val="0"/>
-        <w:autoSpaceDN w:val="0"/>
-        <w:adjustRightInd w:val="0"/>
-        <w:spacing w:after="0" w:line="240" w:lineRule="auto"/>
-        <w:jc w:val="both"/>
-        <w:rPr>
-          <w:rFonts w:cs="Calibri"/>
-          <w:b/>
-          <w:bCs/>
-          <w:lang w:val="es-ES"/>
-        </w:rPr>
-      </w:pPr>
-    </w:p>
-    <w:p>
-      <w:pPr>
-        <w:autoSpaceDE w:val="0"/>
-        <w:autoSpaceDN w:val="0"/>
-        <w:adjustRightInd w:val="0"/>
-        <w:spacing w:after="0" w:line="240" w:lineRule="auto"/>
-        <w:jc w:val="both"/>
-        <w:rPr>
-          <w:rFonts w:cs="Calibri"/>
-          <w:b/>
-          <w:bCs/>
-          <w:lang w:val="es-ES"/>
-        </w:rPr>
-      </w:pPr>
-      <w:r>
-        <w:rPr>
-          <w:rFonts w:cs="Calibri"/>
-          <w:b/>
-          <w:bCs/>
-          <w:lang w:val="es-ES"/>
-        </w:rPr>
-        <w:t xml:space="preserve">Lista acreedores – </w:t>
-      </w:r>
-      <w:proofErr w:type="spellStart"/>
-      <w:r>
-        <w:rPr>
-          <w:rFonts w:cs="Calibri"/>
-          <w:b/>
-          <w:bCs/>
-          <w:lang w:val="es-ES"/>
-        </w:rPr>
-        <w:t>Nit</w:t>
-      </w:r>
-      <w:proofErr w:type="spellEnd"/>
-      <w:r>
-        <w:rPr>
-          <w:rFonts w:cs="Calibri"/>
-          <w:b/>
-          <w:bCs/>
-          <w:lang w:val="es-ES"/>
-        </w:rPr>
-        <w:t>/Cedula – Correo y/o teléfono (Si no se tienen datos completos, hay que colocar “Desconozco los datos de contacto o lugares de notificación de la persona)</w:t>
       </w:r>
     </w:p>
     <w:p>
@@ -1771,7 +1793,6 @@
           <w:bCs/>
           <w:lang w:val="es-ES"/>
         </w:rPr>
-        <w:lastRenderedPageBreak/>
         <w:t>NOMBRE, DOMICILIO Y DIRECCIÓN DEL APODERADO JUDICIALES DE LA</w:t>
       </w:r>
       <w:r>
@@ -2772,7 +2793,14 @@
         <w:rPr>
           <w:rFonts w:cs="Calibri"/>
         </w:rPr>
-        <w:t xml:space="preserve"> cargo. En virtud de lo anterior, es procedente la apertura del trámite de negociación de deudas, conforme a lo dispuesto en el Título IV del Código General del Proceso, garantizando la observancia de los principios de buena fe, equilibrio, transparencia y preservación del mínimo vital, que rigen el régimen de insolvencia de la persona natural</w:t>
+        <w:t xml:space="preserve"> cargo. En virtud de lo anterior, es procedente la </w:t>
+      </w:r>
+      <w:r>
+        <w:rPr>
+          <w:rFonts w:cs="Calibri"/>
+        </w:rPr>
+        <w:lastRenderedPageBreak/>
+        <w:t>apertura del trámite de negociación de deudas, conforme a lo dispuesto en el Título IV del Código General del Proceso, garantizando la observancia de los principios de buena fe, equilibrio, transparencia y preservación del mínimo vital, que rigen el régimen de insolvencia de la persona natural</w:t>
       </w:r>
       <w:r>
         <w:rPr>
@@ -2874,7 +2902,6 @@
               <w:rPr>
                 <w:rFonts w:cs="Calibri"/>
               </w:rPr>
-              <w:lastRenderedPageBreak/>
               <w:br w:type="page"/>
             </w:r>
             <w:bookmarkStart w:id="0" w:name="_Hlk193578807"/>
@@ -3863,6 +3890,7 @@
                 <w:color w:val="000000"/>
                 <w:lang w:eastAsia="es-CO"/>
               </w:rPr>
+              <w:lastRenderedPageBreak/>
               <w:t>{{</w:t>
             </w:r>
             <w:proofErr w:type="spellStart"/>
@@ -4868,7 +4896,6 @@
           <w:sz w:val="24"/>
           <w:szCs w:val="24"/>
         </w:rPr>
-        <w:lastRenderedPageBreak/>
         <w:t>HECHO CUARTO:</w:t>
       </w:r>
     </w:p>
@@ -5658,6 +5685,7 @@
                 <w:color w:val="000000"/>
                 <w:lang w:val="en-US" w:eastAsia="es-CO"/>
               </w:rPr>
+              <w:lastRenderedPageBreak/>
               <w:t>{{</w:t>
             </w:r>
             <w:proofErr w:type="spellStart"/>
@@ -6586,7 +6614,6 @@
           <w:b/>
           <w:bCs/>
         </w:rPr>
-        <w:lastRenderedPageBreak/>
         <w:t xml:space="preserve">HECHO </w:t>
       </w:r>
       <w:r>
@@ -7287,6 +7314,7 @@
                 <w:color w:val="000000"/>
                 <w:lang w:val="en-US" w:eastAsia="es-CO"/>
               </w:rPr>
+              <w:lastRenderedPageBreak/>
               <w:t>{{</w:t>
             </w:r>
             <w:proofErr w:type="spellStart"/>
@@ -8307,7 +8335,6 @@
           <w:szCs w:val="24"/>
           <w:lang w:val="en-US"/>
         </w:rPr>
-        <w:lastRenderedPageBreak/>
         <w:t xml:space="preserve">{% for income in </w:t>
       </w:r>
       <w:proofErr w:type="gramStart"/>
@@ -9193,7 +9220,21 @@
                 <w:u w:val="single"/>
                 <w:shd w:val="clear" w:color="auto" w:fill="FFFFFF"/>
               </w:rPr>
-              <w:t>recursos disponibles para el pago de las obligaciones descontados los gastos necesarios para la subsistencia del deudor y de las personas a su cargo</w:t>
+              <w:t xml:space="preserve">recursos disponibles para el pago de las obligaciones descontados los gastos necesarios para la </w:t>
+            </w:r>
+            <w:r>
+              <w:rPr>
+                <w:rFonts w:cs="Calibri"/>
+                <w:b/>
+                <w:bCs/>
+                <w:i/>
+                <w:iCs/>
+                <w:color w:val="333333"/>
+                <w:u w:val="single"/>
+                <w:shd w:val="clear" w:color="auto" w:fill="FFFFFF"/>
+              </w:rPr>
+              <w:lastRenderedPageBreak/>
+              <w:t>subsistencia del deudor y de las personas a su cargo</w:t>
             </w:r>
             <w:r>
               <w:rPr>
@@ -9228,6 +9269,7 @@
         </w:rPr>
       </w:pPr>
       <w:r>
+        <w:lastRenderedPageBreak/>
         <w:br/>
       </w:r>
       <w:r>
@@ -10871,7 +10913,6 @@
                 <w:color w:val="000000"/>
                 <w:lang w:eastAsia="es-CO"/>
               </w:rPr>
-              <w:lastRenderedPageBreak/>
               <w:t xml:space="preserve">Total </w:t>
             </w:r>
             <w:proofErr w:type="gramStart"/>
@@ -11790,6 +11831,7 @@
           <w:szCs w:val="22"/>
           <w:lang w:val="en-US"/>
         </w:rPr>
+        <w:lastRenderedPageBreak/>
         <w:t>Nombres</w:t>
       </w:r>
       <w:proofErr w:type="spellEnd"/>
@@ -12712,7 +12754,6 @@
           <w:b/>
           <w:bCs/>
         </w:rPr>
-        <w:lastRenderedPageBreak/>
         <w:t xml:space="preserve">HECHO </w:t>
       </w:r>
       <w:r>
@@ -12800,7 +12841,14 @@
         <w:rPr>
           <w:rStyle w:val="Textoennegrita"/>
         </w:rPr>
-        <w:t>prohíbe ejecutar medidas que dejen al deudor sin lo indispensable para vivir dignamente</w:t>
+        <w:t xml:space="preserve">prohíbe ejecutar </w:t>
+      </w:r>
+      <w:r>
+        <w:rPr>
+          <w:rStyle w:val="Textoennegrita"/>
+        </w:rPr>
+        <w:lastRenderedPageBreak/>
+        <w:t>medidas que dejen al deudor sin lo indispensable para vivir dignamente</w:t>
       </w:r>
       <w:r>
         <w:t xml:space="preserve"> –por ejemplo, </w:t>
@@ -12975,7 +13023,6 @@
           <w:bCs/>
           <w:lang w:eastAsia="es-CO"/>
         </w:rPr>
-        <w:lastRenderedPageBreak/>
         <w:t>insuficientes para cubrir los gastos básicos, ineludibles e irrenunciables que conforman su mínimo vital: alimentación diaria, vivienda en condiciones habitables, servicios públicos domiciliarios esenciales, transporte para el cumplimiento de necesidades básicas, vestuario mínimo, afiliación a la seguridad social y acceso a medios de comunicación. Todos estos elementos son condiciones materiales imprescindibles para una existencia conforme a la dignidad humana</w:t>
       </w:r>
       <w:r>
@@ -13017,7 +13064,15 @@
           <w:rFonts w:eastAsia="Times New Roman" w:cs="Calibri"/>
           <w:lang w:eastAsia="es-CO"/>
         </w:rPr>
-        <w:t>La imposibilidad material de atender simultáneamente los requerimientos elementales de subsistencia y las exigencias de los acreedores ha derivado en una afectación sustancial a su salud mental y emocional. Esta se ha traducido en episodios de ansiedad, insomnio, fatiga crónica y manifestaciones físicas relacionadas con el estrés prolongado. Tal cuadro, ampliamente documentado por la doctrina internacional en salud pública, representa una consecuencia directa del sobreendeudamiento y de las presiones socioeconómicas estructurales a las que se encuentra sometido el deudor.</w:t>
+        <w:t xml:space="preserve">La imposibilidad material de atender simultáneamente los requerimientos elementales de subsistencia y las exigencias de los acreedores ha derivado en una afectación sustancial a su salud mental y emocional. Esta se ha traducido en episodios de ansiedad, insomnio, fatiga crónica y </w:t>
+      </w:r>
+      <w:r>
+        <w:rPr>
+          <w:rFonts w:eastAsia="Times New Roman" w:cs="Calibri"/>
+          <w:lang w:eastAsia="es-CO"/>
+        </w:rPr>
+        <w:lastRenderedPageBreak/>
+        <w:t>manifestaciones físicas relacionadas con el estrés prolongado. Tal cuadro, ampliamente documentado por la doctrina internacional en salud pública, representa una consecuencia directa del sobreendeudamiento y de las presiones socioeconómicas estructurales a las que se encuentra sometido el deudor.</w:t>
       </w:r>
     </w:p>
     <w:p>
@@ -13223,16 +13278,7 @@
           <w:szCs w:val="24"/>
           <w:lang w:eastAsia="es-CO"/>
         </w:rPr>
-        <w:t xml:space="preserve"> para afrontar esta insolvencia prolongada. Este hecho inicial </w:t>
-      </w:r>
-      <w:r>
-        <w:rPr>
-          <w:rFonts w:eastAsia="Times New Roman" w:cs="Calibri"/>
-          <w:szCs w:val="24"/>
-          <w:lang w:eastAsia="es-CO"/>
-        </w:rPr>
-        <w:lastRenderedPageBreak/>
-        <w:t>establece el marco de la extrema dificultad económica en que se halla el peticionario, fundamento sobre el cual se construyen los demás elementos fácticos.</w:t>
+        <w:t xml:space="preserve"> para afrontar esta insolvencia prolongada. Este hecho inicial establece el marco de la extrema dificultad económica en que se halla el peticionario, fundamento sobre el cual se construyen los demás elementos fácticos.</w:t>
       </w:r>
     </w:p>
     <w:p>
@@ -13442,7 +13488,17 @@
           <w:bCs/>
           <w:lang w:eastAsia="es-CO"/>
         </w:rPr>
-        <w:t>Pacto Internacional de Derechos Económicos, Sociales y Culturales</w:t>
+        <w:t xml:space="preserve">Pacto Internacional de Derechos Económicos, </w:t>
+      </w:r>
+      <w:r>
+        <w:rPr>
+          <w:rFonts w:eastAsia="Times New Roman" w:cs="Calibri"/>
+          <w:b/>
+          <w:bCs/>
+          <w:lang w:eastAsia="es-CO"/>
+        </w:rPr>
+        <w:lastRenderedPageBreak/>
+        <w:t>Sociales y Culturales</w:t>
       </w:r>
       <w:r>
         <w:rPr>
@@ -13703,16 +13759,7 @@
           <w:szCs w:val="24"/>
           <w:lang w:eastAsia="es-CO"/>
         </w:rPr>
-        <w:t xml:space="preserve">), aforismo que informa tanto el derecho civil colombiano como los postulados de </w:t>
-      </w:r>
-      <w:r>
-        <w:rPr>
-          <w:rFonts w:eastAsia="Times New Roman" w:cs="Calibri"/>
-          <w:szCs w:val="24"/>
-          <w:lang w:eastAsia="es-CO"/>
-        </w:rPr>
-        <w:lastRenderedPageBreak/>
-        <w:t xml:space="preserve">justicia recogidos en la Constitución. Además, el </w:t>
+        <w:t xml:space="preserve">), aforismo que informa tanto el derecho civil colombiano como los postulados de justicia recogidos en la Constitución. Además, el </w:t>
       </w:r>
       <w:r>
         <w:rPr>
@@ -13857,7 +13904,11 @@
         <w:t>salud integral</w:t>
       </w:r>
       <w:r>
-        <w:t xml:space="preserve"> del deudor. En el plano físico, el deudor padece cuadros de </w:t>
+        <w:t xml:space="preserve"> </w:t>
+      </w:r>
+      <w:r>
+        <w:lastRenderedPageBreak/>
+        <w:t xml:space="preserve">del deudor. En el plano físico, el deudor padece cuadros de </w:t>
       </w:r>
       <w:r>
         <w:rPr>
@@ -14019,100 +14070,103 @@
         <w:rPr>
           <w:rStyle w:val="Textoennegrita"/>
         </w:rPr>
+        <w:t>Vulnerabilidad familiar y grupos de especial protección:</w:t>
+      </w:r>
+      <w:r>
+        <w:t xml:space="preserve"> La situación de insolvencia no afecta únicamente al deudor individualmente considerado, sino que tiene un </w:t>
+      </w:r>
+      <w:r>
+        <w:rPr>
+          <w:rStyle w:val="Textoennegrita"/>
+        </w:rPr>
+        <w:t>impacto directo en su núcleo familiar</w:t>
+      </w:r>
+      <w:r>
+        <w:t xml:space="preserve">, en el cual se encuentran personas en situación de especial protección constitucional. En el caso particular, el deudor es sustento de [su cónyuge y] </w:t>
+      </w:r>
+      <w:r>
+        <w:rPr>
+          <w:rStyle w:val="Textoennegrita"/>
+        </w:rPr>
+        <w:t>varios dependientes</w:t>
+      </w:r>
+      <w:r>
+        <w:t xml:space="preserve"> que incluyen, por ejemplo, </w:t>
+      </w:r>
+      <w:r>
+        <w:rPr>
+          <w:rStyle w:val="Textoennegrita"/>
+        </w:rPr>
+        <w:t>menores de edad</w:t>
+      </w:r>
+      <w:r>
+        <w:t xml:space="preserve"> (cuyos derechos prevalecen sobre los de los demás, según mandato expreso de la Constitución), </w:t>
+      </w:r>
+      <w:r>
+        <w:rPr>
+          <w:rStyle w:val="Textoennegrita"/>
+        </w:rPr>
+        <w:t>adultos mayores</w:t>
+      </w:r>
+      <w:r>
+        <w:t xml:space="preserve"> (que merecen atención preferente por parte del Estado y la sociedad dada su condición de retiro y posibles achaques de salud) y/o </w:t>
+      </w:r>
+      <w:r>
+        <w:rPr>
+          <w:rStyle w:val="Textoennegrita"/>
+        </w:rPr>
+        <w:t>personas en condición de discapacidad</w:t>
+      </w:r>
+      <w:r>
+        <w:t xml:space="preserve"> (titulares de protección reforzada en virtud de normas constitucionales e internacionales que ordenan brindarles un trato acorde con sus necesidades especiales). La </w:t>
+      </w:r>
+      <w:r>
+        <w:rPr>
+          <w:rStyle w:val="Textoennegrita"/>
+        </w:rPr>
+        <w:t>crisis financiera</w:t>
+      </w:r>
+      <w:r>
+        <w:t xml:space="preserve"> del deudor ha puesto en grave riesgo el goce efectivo de los derechos fundamentales de estos familiares a cargo, pues la </w:t>
+      </w:r>
+      <w:r>
+        <w:rPr>
+          <w:rStyle w:val="Textoennegrita"/>
+        </w:rPr>
+        <w:t>insuficiencia de recursos</w:t>
+      </w:r>
+      <w:r>
+        <w:t xml:space="preserve"> compromete la adecuada alimentación, vivienda, educación y cuidado en salud de </w:t>
+      </w:r>
+      <w:proofErr w:type="gramStart"/>
+      <w:r>
+        <w:t>los mismos</w:t>
+      </w:r>
+      <w:proofErr w:type="gramEnd"/>
+      <w:r>
+        <w:t xml:space="preserve">. Este hecho denuncia un efecto multiplicador de la insolvencia: </w:t>
+      </w:r>
+      <w:r>
+        <w:rPr>
+          <w:rStyle w:val="Textoennegrita"/>
+        </w:rPr>
+        <w:t>no se trata solo del drama económico de una persona, sino de la vulneración potencial de los derechos de toda una familia</w:t>
+      </w:r>
+      <w:r>
+        <w:t xml:space="preserve">, incluida la posibilidad de caer en la marginalidad o la pobreza extrema. La Constitución Política de Colombia reconoce a la familia como </w:t>
+      </w:r>
+      <w:r>
+        <w:rPr>
+          <w:rStyle w:val="Textoennegrita"/>
+        </w:rPr>
+        <w:t>núcleo fundamental de la sociedad</w:t>
+      </w:r>
+      <w:r>
+        <w:t xml:space="preserve"> y le confiere protección especial, y a su vez dispone deberes estatales y sociales de proteger a los niños, garantizar el bienestar de las personas de la tercera edad y asistir </w:t>
+      </w:r>
+      <w:r>
         <w:lastRenderedPageBreak/>
-        <w:t>Vulnerabilidad familiar y grupos de especial protección:</w:t>
-      </w:r>
-      <w:r>
-        <w:t xml:space="preserve"> La situación de insolvencia no afecta únicamente al deudor individualmente considerado, sino que tiene un </w:t>
-      </w:r>
-      <w:r>
-        <w:rPr>
-          <w:rStyle w:val="Textoennegrita"/>
-        </w:rPr>
-        <w:t>impacto directo en su núcleo familiar</w:t>
-      </w:r>
-      <w:r>
-        <w:t xml:space="preserve">, en el cual se encuentran personas en situación de especial protección constitucional. En el caso particular, el deudor es sustento de [su cónyuge y] </w:t>
-      </w:r>
-      <w:r>
-        <w:rPr>
-          <w:rStyle w:val="Textoennegrita"/>
-        </w:rPr>
-        <w:t>varios dependientes</w:t>
-      </w:r>
-      <w:r>
-        <w:t xml:space="preserve"> que incluyen, por ejemplo, </w:t>
-      </w:r>
-      <w:r>
-        <w:rPr>
-          <w:rStyle w:val="Textoennegrita"/>
-        </w:rPr>
-        <w:t>menores de edad</w:t>
-      </w:r>
-      <w:r>
-        <w:t xml:space="preserve"> (cuyos derechos prevalecen sobre los de los demás, según mandato expreso de la Constitución), </w:t>
-      </w:r>
-      <w:r>
-        <w:rPr>
-          <w:rStyle w:val="Textoennegrita"/>
-        </w:rPr>
-        <w:t>adultos mayores</w:t>
-      </w:r>
-      <w:r>
-        <w:t xml:space="preserve"> (que merecen atención preferente por parte del Estado y la sociedad dada su condición de retiro y posibles achaques de salud) y/o </w:t>
-      </w:r>
-      <w:r>
-        <w:rPr>
-          <w:rStyle w:val="Textoennegrita"/>
-        </w:rPr>
-        <w:t>personas en condición de discapacidad</w:t>
-      </w:r>
-      <w:r>
-        <w:t xml:space="preserve"> (titulares de protección reforzada en virtud de normas constitucionales e internacionales que ordenan brindarles un trato acorde con sus necesidades especiales). La </w:t>
-      </w:r>
-      <w:r>
-        <w:rPr>
-          <w:rStyle w:val="Textoennegrita"/>
-        </w:rPr>
-        <w:t>crisis financiera</w:t>
-      </w:r>
-      <w:r>
-        <w:t xml:space="preserve"> del deudor ha puesto en grave riesgo el goce efectivo de los derechos fundamentales de estos familiares a cargo, pues la </w:t>
-      </w:r>
-      <w:r>
-        <w:rPr>
-          <w:rStyle w:val="Textoennegrita"/>
-        </w:rPr>
-        <w:t>insuficiencia de recursos</w:t>
-      </w:r>
-      <w:r>
-        <w:t xml:space="preserve"> compromete la adecuada alimentación, vivienda, educación y cuidado en salud de </w:t>
-      </w:r>
-      <w:proofErr w:type="gramStart"/>
-      <w:r>
-        <w:t>los mismos</w:t>
-      </w:r>
-      <w:proofErr w:type="gramEnd"/>
-      <w:r>
-        <w:t xml:space="preserve">. Este hecho denuncia un efecto multiplicador de la insolvencia: </w:t>
-      </w:r>
-      <w:r>
-        <w:rPr>
-          <w:rStyle w:val="Textoennegrita"/>
-        </w:rPr>
-        <w:t>no se trata solo del drama económico de una persona, sino de la vulneración potencial de los derechos de toda una familia</w:t>
-      </w:r>
-      <w:r>
-        <w:t xml:space="preserve">, incluida la posibilidad de caer en la marginalidad o la pobreza extrema. La Constitución Política de Colombia reconoce a la familia como </w:t>
-      </w:r>
-      <w:r>
-        <w:rPr>
-          <w:rStyle w:val="Textoennegrita"/>
-        </w:rPr>
-        <w:t>núcleo fundamental de la sociedad</w:t>
-      </w:r>
-      <w:r>
-        <w:t xml:space="preserve"> y le confiere protección especial, y a su vez dispone deberes estatales y sociales de proteger a los niños, garantizar el bienestar de las personas de la tercera edad y asistir a quienes se encuentran en situación de debilidad manifiesta. De igual manera, en el ámbito del derecho internacional de los derechos humanos, Colombia ha suscrito tratados que la obligan a velar por estos grupos vulnerables: por ejemplo, la </w:t>
+        <w:t xml:space="preserve">a quienes se encuentran en situación de debilidad manifiesta. De igual manera, en el ámbito del derecho internacional de los derechos humanos, Colombia ha suscrito tratados que la obligan a velar por estos grupos vulnerables: por ejemplo, la </w:t>
       </w:r>
       <w:r>
         <w:rPr>
@@ -14286,16 +14340,7 @@
           <w:sz w:val="22"/>
           <w:szCs w:val="22"/>
         </w:rPr>
-        <w:t xml:space="preserve"> </w:t>
-      </w:r>
-      <w:r>
-        <w:rPr>
-          <w:rFonts w:ascii="Calibri" w:hAnsi="Calibri" w:cs="Calibri"/>
-          <w:sz w:val="22"/>
-          <w:szCs w:val="22"/>
-        </w:rPr>
-        <w:lastRenderedPageBreak/>
-        <w:t>(</w:t>
+        <w:t xml:space="preserve"> (</w:t>
       </w:r>
       <w:r>
         <w:rPr>
@@ -14605,6 +14650,7 @@
           <w:sz w:val="22"/>
           <w:szCs w:val="22"/>
         </w:rPr>
+        <w:lastRenderedPageBreak/>
         <w:t>CUARTA</w:t>
       </w:r>
       <w:r>
@@ -15134,7 +15180,6 @@
           <w:bCs/>
           <w:lang w:eastAsia="es-CO"/>
         </w:rPr>
-        <w:lastRenderedPageBreak/>
         <w:t>FUNDAMENTOS LEGALES – DERECHO CONCURSAL A FAVOR DEL DEUDOR</w:t>
       </w:r>
     </w:p>
@@ -15311,6 +15356,7 @@
           <w:bCs/>
           <w:lang w:eastAsia="es-CO"/>
         </w:rPr>
+        <w:lastRenderedPageBreak/>
         <w:t>2. Constitución Política de Colombia</w:t>
       </w:r>
     </w:p>
@@ -15707,7 +15753,6 @@
           <w:rFonts w:eastAsia="Times New Roman" w:cs="Calibri"/>
           <w:lang w:eastAsia="es-CO"/>
         </w:rPr>
-        <w:lastRenderedPageBreak/>
         <w:t>Sentencia SU-111 de 2018: se reconoce al deudor vulnerable como sujeto de especial protección.</w:t>
       </w:r>
     </w:p>
@@ -15828,7 +15873,15 @@
           <w:rFonts w:eastAsia="Times New Roman" w:cs="Calibri"/>
           <w:lang w:eastAsia="es-CO"/>
         </w:rPr>
-        <w:t>, excluyendo del inventario liquidable bienes inembargables como la vivienda familiar, y sancionando los abusos procesales de los acreedores en sede concursal.</w:t>
+        <w:t xml:space="preserve">, excluyendo del inventario </w:t>
+      </w:r>
+      <w:r>
+        <w:rPr>
+          <w:rFonts w:eastAsia="Times New Roman" w:cs="Calibri"/>
+          <w:lang w:eastAsia="es-CO"/>
+        </w:rPr>
+        <w:lastRenderedPageBreak/>
+        <w:t>liquidable bienes inembargables como la vivienda familiar, y sancionando los abusos procesales de los acreedores en sede concursal.</w:t>
       </w:r>
     </w:p>
     <w:p>
@@ -16087,7 +16140,6 @@
           <w:sz w:val="24"/>
           <w:szCs w:val="24"/>
         </w:rPr>
-        <w:lastRenderedPageBreak/>
         <w:t xml:space="preserve">Registro de propiedad (veracidad que no tiene propiedades) </w:t>
       </w:r>
     </w:p>
@@ -16383,7 +16435,15 @@
           <w:rFonts w:eastAsia="Times New Roman" w:cs="Calibri"/>
           <w:lang w:eastAsia="es-CO"/>
         </w:rPr>
-        <w:t>, valorar su conducta frente al cumplimiento de sus compromisos contractuales, y verificar la buena fe con que acude al trámite de insolvencia, conforme lo exige el artículo 531 del Código General del Proceso.</w:t>
+        <w:t xml:space="preserve">, valorar su conducta frente al </w:t>
+      </w:r>
+      <w:r>
+        <w:rPr>
+          <w:rFonts w:eastAsia="Times New Roman" w:cs="Calibri"/>
+          <w:lang w:eastAsia="es-CO"/>
+        </w:rPr>
+        <w:lastRenderedPageBreak/>
+        <w:t>cumplimiento de sus compromisos contractuales, y verificar la buena fe con que acude al trámite de insolvencia, conforme lo exige el artículo 531 del Código General del Proceso.</w:t>
       </w:r>
     </w:p>
     <w:p>
@@ -16661,7 +16721,6 @@
           <w:rFonts w:eastAsia="Times New Roman" w:cs="Calibri"/>
           <w:lang w:eastAsia="es-CO"/>
         </w:rPr>
-        <w:lastRenderedPageBreak/>
         <w:t>Copia de las pólizas de seguro vinculadas a la obligación (seguro de vida, de desempleo, de no pago, de todo riesgo u otras), incluyendo sus condiciones generales y particulares.</w:t>
       </w:r>
     </w:p>
@@ -16844,6 +16903,7 @@
           <w:sz w:val="22"/>
           <w:szCs w:val="22"/>
         </w:rPr>
+        <w:lastRenderedPageBreak/>
         <w:t>Estos documentos se presentan para acreditar la legitimación en la causa de las partes y la calidad de los representantes legales involucrados en el proceso.</w:t>
       </w:r>
     </w:p>

</xml_diff>

<commit_message>
Better user search, template no assets and total
</commit_message>
<xml_diff>
--- a/apps/project/api/platform/insolvency_form/templates/insolvency_template_no_assets.docx
+++ b/apps/project/api/platform/insolvency_form/templates/insolvency_template_no_assets.docx
@@ -1181,7 +1181,19 @@
         <w:rPr>
           <w:rFonts w:cs="Calibri"/>
         </w:rPr>
-        <w:t>mayor y vecina de la ciudad de</w:t>
+        <w:t>mayor y vecin</w:t>
+      </w:r>
+      <w:r>
+        <w:rPr>
+          <w:rFonts w:cs="Calibri"/>
+        </w:rPr>
+        <w:t>o</w:t>
+      </w:r>
+      <w:r>
+        <w:rPr>
+          <w:rFonts w:cs="Calibri"/>
+        </w:rPr>
+        <w:t xml:space="preserve"> de la ciudad de</w:t>
       </w:r>
       <w:r>
         <w:rPr>
@@ -1221,7 +1233,19 @@
         <w:rPr>
           <w:rFonts w:cs="Calibri"/>
         </w:rPr>
-        <w:t xml:space="preserve">, distinguida con cédula de ciudadanía </w:t>
+        <w:t>, distinguid</w:t>
+      </w:r>
+      <w:r>
+        <w:rPr>
+          <w:rFonts w:cs="Calibri"/>
+        </w:rPr>
+        <w:t>o</w:t>
+      </w:r>
+      <w:r>
+        <w:rPr>
+          <w:rFonts w:cs="Calibri"/>
+        </w:rPr>
+        <w:t xml:space="preserve"> con cédula de ciudadanía </w:t>
       </w:r>
       <w:proofErr w:type="spellStart"/>
       <w:r>
@@ -3439,8 +3463,6 @@
         <w:pStyle w:val="Textonotapie"/>
         <w:rPr>
           <w:rFonts w:ascii="Calibri" w:hAnsi="Calibri" w:cs="Calibri"/>
-          <w:b/>
-          <w:bCs/>
           <w:sz w:val="24"/>
           <w:szCs w:val="24"/>
         </w:rPr>
@@ -4896,6 +4918,62 @@
           <w:sz w:val="24"/>
           <w:szCs w:val="24"/>
         </w:rPr>
+        <w:t>Total: $ {{</w:t>
+      </w:r>
+      <w:proofErr w:type="spellStart"/>
+      <w:r>
+        <w:rPr>
+          <w:rFonts w:ascii="Calibri" w:hAnsi="Calibri" w:cs="Calibri"/>
+          <w:b/>
+          <w:bCs/>
+          <w:sz w:val="24"/>
+          <w:szCs w:val="24"/>
+        </w:rPr>
+        <w:t>total_capital</w:t>
+      </w:r>
+      <w:proofErr w:type="spellEnd"/>
+      <w:r>
+        <w:rPr>
+          <w:rFonts w:ascii="Calibri" w:hAnsi="Calibri" w:cs="Calibri"/>
+          <w:b/>
+          <w:bCs/>
+          <w:sz w:val="24"/>
+          <w:szCs w:val="24"/>
+        </w:rPr>
+        <w:t>}} COP</w:t>
+      </w:r>
+    </w:p>
+    <w:p>
+      <w:pPr>
+        <w:pStyle w:val="Textonotapie"/>
+        <w:rPr>
+          <w:rFonts w:ascii="Calibri" w:hAnsi="Calibri" w:cs="Calibri"/>
+          <w:b/>
+          <w:bCs/>
+          <w:sz w:val="24"/>
+          <w:szCs w:val="24"/>
+        </w:rPr>
+      </w:pPr>
+    </w:p>
+    <w:p>
+      <w:pPr>
+        <w:pStyle w:val="Textonotapie"/>
+        <w:rPr>
+          <w:rFonts w:ascii="Calibri" w:hAnsi="Calibri" w:cs="Calibri"/>
+          <w:b/>
+          <w:bCs/>
+          <w:sz w:val="24"/>
+          <w:szCs w:val="24"/>
+        </w:rPr>
+      </w:pPr>
+      <w:r>
+        <w:rPr>
+          <w:rFonts w:ascii="Calibri" w:hAnsi="Calibri" w:cs="Calibri"/>
+          <w:b/>
+          <w:bCs/>
+          <w:sz w:val="24"/>
+          <w:szCs w:val="24"/>
+        </w:rPr>
         <w:t>HECHO CUARTO:</w:t>
       </w:r>
     </w:p>
@@ -5648,6 +5726,7 @@
                 <w:color w:val="000000"/>
                 <w:lang w:val="en-US" w:eastAsia="es-CO"/>
               </w:rPr>
+              <w:lastRenderedPageBreak/>
               <w:t>{%tr for item in assets %}</w:t>
             </w:r>
           </w:p>
@@ -5685,7 +5764,6 @@
                 <w:color w:val="000000"/>
                 <w:lang w:val="en-US" w:eastAsia="es-CO"/>
               </w:rPr>
-              <w:lastRenderedPageBreak/>
               <w:t>{{</w:t>
             </w:r>
             <w:proofErr w:type="spellStart"/>
@@ -7258,6 +7336,7 @@
                 <w:color w:val="000000"/>
                 <w:lang w:val="en-US" w:eastAsia="es-CO"/>
               </w:rPr>
+              <w:lastRenderedPageBreak/>
               <w:t xml:space="preserve">{%tr for item in </w:t>
             </w:r>
             <w:proofErr w:type="spellStart"/>
@@ -7314,7 +7393,6 @@
                 <w:color w:val="000000"/>
                 <w:lang w:val="en-US" w:eastAsia="es-CO"/>
               </w:rPr>
-              <w:lastRenderedPageBreak/>
               <w:t>{{</w:t>
             </w:r>
             <w:proofErr w:type="spellStart"/>
@@ -8718,7 +8796,6 @@
         </w:rPr>
         <w:t>$</w:t>
       </w:r>
-      <w:proofErr w:type="gramStart"/>
       <w:r>
         <w:rPr>
           <w:rFonts w:ascii="Calibri" w:hAnsi="Calibri" w:cs="Calibri"/>
@@ -8726,9 +8803,9 @@
           <w:szCs w:val="24"/>
           <w:lang w:val="en-US"/>
         </w:rPr>
-        <w:t xml:space="preserve">{{ </w:t>
-      </w:r>
-      <w:proofErr w:type="spellStart"/>
+        <w:t xml:space="preserve"> </w:t>
+      </w:r>
+      <w:proofErr w:type="gramStart"/>
       <w:r>
         <w:rPr>
           <w:rFonts w:ascii="Calibri" w:hAnsi="Calibri" w:cs="Calibri"/>
@@ -8736,9 +8813,9 @@
           <w:szCs w:val="24"/>
           <w:lang w:val="en-US"/>
         </w:rPr>
-        <w:t>other</w:t>
-      </w:r>
-      <w:proofErr w:type="gramEnd"/>
+        <w:t xml:space="preserve">{{ </w:t>
+      </w:r>
+      <w:proofErr w:type="spellStart"/>
       <w:r>
         <w:rPr>
           <w:rFonts w:ascii="Calibri" w:hAnsi="Calibri" w:cs="Calibri"/>
@@ -8746,9 +8823,9 @@
           <w:szCs w:val="24"/>
           <w:lang w:val="en-US"/>
         </w:rPr>
-        <w:t>.</w:t>
-      </w:r>
-      <w:proofErr w:type="gramStart"/>
+        <w:t>other</w:t>
+      </w:r>
+      <w:proofErr w:type="gramEnd"/>
       <w:r>
         <w:rPr>
           <w:rFonts w:ascii="Calibri" w:hAnsi="Calibri" w:cs="Calibri"/>
@@ -8756,9 +8833,9 @@
           <w:szCs w:val="24"/>
           <w:lang w:val="en-US"/>
         </w:rPr>
-        <w:t>amount</w:t>
-      </w:r>
-      <w:proofErr w:type="spellEnd"/>
+        <w:t>.</w:t>
+      </w:r>
+      <w:proofErr w:type="gramStart"/>
       <w:r>
         <w:rPr>
           <w:rFonts w:ascii="Calibri" w:hAnsi="Calibri" w:cs="Calibri"/>
@@ -8766,9 +8843,9 @@
           <w:szCs w:val="24"/>
           <w:lang w:val="en-US"/>
         </w:rPr>
-        <w:t xml:space="preserve"> }</w:t>
-      </w:r>
-      <w:proofErr w:type="gramEnd"/>
+        <w:t>amount</w:t>
+      </w:r>
+      <w:proofErr w:type="spellEnd"/>
       <w:r>
         <w:rPr>
           <w:rFonts w:ascii="Calibri" w:hAnsi="Calibri" w:cs="Calibri"/>
@@ -8776,30 +8853,30 @@
           <w:szCs w:val="24"/>
           <w:lang w:val="en-US"/>
         </w:rPr>
-        <w:t>}</w:t>
-      </w:r>
-    </w:p>
-    <w:p>
-      <w:pPr>
-        <w:pStyle w:val="Textonotapie"/>
-        <w:ind w:firstLine="708"/>
+        <w:t xml:space="preserve"> }</w:t>
+      </w:r>
+      <w:proofErr w:type="gramEnd"/>
+      <w:r>
         <w:rPr>
           <w:rFonts w:ascii="Calibri" w:hAnsi="Calibri" w:cs="Calibri"/>
           <w:sz w:val="24"/>
           <w:szCs w:val="24"/>
           <w:lang w:val="en-US"/>
         </w:rPr>
-      </w:pPr>
-      <w:r>
+        <w:t>}</w:t>
+      </w:r>
+    </w:p>
+    <w:p>
+      <w:pPr>
+        <w:pStyle w:val="Textonotapie"/>
+        <w:ind w:firstLine="708"/>
         <w:rPr>
           <w:rFonts w:ascii="Calibri" w:hAnsi="Calibri" w:cs="Calibri"/>
           <w:sz w:val="24"/>
           <w:szCs w:val="24"/>
           <w:lang w:val="en-US"/>
         </w:rPr>
-        <w:t xml:space="preserve">{% </w:t>
-      </w:r>
-      <w:proofErr w:type="spellStart"/>
+      </w:pPr>
       <w:r>
         <w:rPr>
           <w:rFonts w:ascii="Calibri" w:hAnsi="Calibri" w:cs="Calibri"/>
@@ -8807,9 +8884,9 @@
           <w:szCs w:val="24"/>
           <w:lang w:val="en-US"/>
         </w:rPr>
-        <w:t>endfor</w:t>
-      </w:r>
-      <w:proofErr w:type="spellEnd"/>
+        <w:t xml:space="preserve">{% </w:t>
+      </w:r>
+      <w:proofErr w:type="spellStart"/>
       <w:r>
         <w:rPr>
           <w:rFonts w:ascii="Calibri" w:hAnsi="Calibri" w:cs="Calibri"/>
@@ -8817,60 +8894,61 @@
           <w:szCs w:val="24"/>
           <w:lang w:val="en-US"/>
         </w:rPr>
-        <w:t xml:space="preserve"> %}</w:t>
-      </w:r>
-    </w:p>
-    <w:p>
-      <w:pPr>
-        <w:pStyle w:val="Textonotapie"/>
-        <w:ind w:firstLine="708"/>
+        <w:t>endfor</w:t>
+      </w:r>
+      <w:proofErr w:type="spellEnd"/>
+      <w:r>
         <w:rPr>
           <w:rFonts w:ascii="Calibri" w:hAnsi="Calibri" w:cs="Calibri"/>
           <w:sz w:val="24"/>
           <w:szCs w:val="24"/>
           <w:lang w:val="en-US"/>
         </w:rPr>
-      </w:pPr>
-      <w:r>
+        <w:t xml:space="preserve"> %}</w:t>
+      </w:r>
+    </w:p>
+    <w:p>
+      <w:pPr>
+        <w:pStyle w:val="Textonotapie"/>
+        <w:ind w:firstLine="708"/>
         <w:rPr>
           <w:rFonts w:ascii="Calibri" w:hAnsi="Calibri" w:cs="Calibri"/>
           <w:sz w:val="24"/>
           <w:szCs w:val="24"/>
           <w:lang w:val="en-US"/>
         </w:rPr>
-        <w:t>{% else %}</w:t>
-      </w:r>
-    </w:p>
-    <w:p>
-      <w:pPr>
-        <w:pStyle w:val="Textonotapie"/>
-        <w:ind w:firstLine="708"/>
+      </w:pPr>
+      <w:r>
         <w:rPr>
           <w:rFonts w:ascii="Calibri" w:hAnsi="Calibri" w:cs="Calibri"/>
           <w:sz w:val="24"/>
           <w:szCs w:val="24"/>
           <w:lang w:val="en-US"/>
         </w:rPr>
-      </w:pPr>
-      <w:r>
-        <w:rPr>
-          <w:rFonts w:ascii="Calibri" w:hAnsi="Calibri" w:cs="Calibri"/>
-          <w:b/>
-          <w:bCs/>
+        <w:t>{% else %}</w:t>
+      </w:r>
+    </w:p>
+    <w:p>
+      <w:pPr>
+        <w:pStyle w:val="Textonotapie"/>
+        <w:ind w:firstLine="708"/>
+        <w:rPr>
+          <w:rFonts w:ascii="Calibri" w:hAnsi="Calibri" w:cs="Calibri"/>
           <w:sz w:val="24"/>
           <w:szCs w:val="24"/>
           <w:lang w:val="en-US"/>
         </w:rPr>
-        <w:t>Valor:</w:t>
-      </w:r>
-      <w:r>
-        <w:rPr>
-          <w:rFonts w:ascii="Calibri" w:hAnsi="Calibri" w:cs="Calibri"/>
+      </w:pPr>
+      <w:r>
+        <w:rPr>
+          <w:rFonts w:ascii="Calibri" w:hAnsi="Calibri" w:cs="Calibri"/>
+          <w:b/>
+          <w:bCs/>
           <w:sz w:val="24"/>
           <w:szCs w:val="24"/>
           <w:lang w:val="en-US"/>
         </w:rPr>
-        <w:t xml:space="preserve"> </w:t>
+        <w:t>Valor:</w:t>
       </w:r>
       <w:r>
         <w:rPr>
@@ -8879,7 +8957,25 @@
           <w:szCs w:val="24"/>
           <w:lang w:val="en-US"/>
         </w:rPr>
+        <w:t xml:space="preserve"> </w:t>
+      </w:r>
+      <w:r>
+        <w:rPr>
+          <w:rFonts w:ascii="Calibri" w:hAnsi="Calibri" w:cs="Calibri"/>
+          <w:sz w:val="24"/>
+          <w:szCs w:val="24"/>
+          <w:lang w:val="en-US"/>
+        </w:rPr>
         <w:t>$</w:t>
+      </w:r>
+      <w:r>
+        <w:rPr>
+          <w:rFonts w:ascii="Calibri" w:hAnsi="Calibri" w:cs="Calibri"/>
+          <w:sz w:val="24"/>
+          <w:szCs w:val="24"/>
+          <w:lang w:val="en-US"/>
+        </w:rPr>
+        <w:t xml:space="preserve"> </w:t>
       </w:r>
       <w:proofErr w:type="gramStart"/>
       <w:r>
@@ -9070,6 +9166,7 @@
                 <w:bCs/>
                 <w:color w:val="FF0000"/>
               </w:rPr>
+              <w:lastRenderedPageBreak/>
               <w:t>VII</w:t>
             </w:r>
             <w:r>
@@ -9220,21 +9317,7 @@
                 <w:u w:val="single"/>
                 <w:shd w:val="clear" w:color="auto" w:fill="FFFFFF"/>
               </w:rPr>
-              <w:t xml:space="preserve">recursos disponibles para el pago de las obligaciones descontados los gastos necesarios para la </w:t>
-            </w:r>
-            <w:r>
-              <w:rPr>
-                <w:rFonts w:cs="Calibri"/>
-                <w:b/>
-                <w:bCs/>
-                <w:i/>
-                <w:iCs/>
-                <w:color w:val="333333"/>
-                <w:u w:val="single"/>
-                <w:shd w:val="clear" w:color="auto" w:fill="FFFFFF"/>
-              </w:rPr>
-              <w:lastRenderedPageBreak/>
-              <w:t>subsistencia del deudor y de las personas a su cargo</w:t>
+              <w:t>recursos disponibles para el pago de las obligaciones descontados los gastos necesarios para la subsistencia del deudor y de las personas a su cargo</w:t>
             </w:r>
             <w:r>
               <w:rPr>
@@ -9269,7 +9352,6 @@
         </w:rPr>
       </w:pPr>
       <w:r>
-        <w:lastRenderedPageBreak/>
         <w:br/>
       </w:r>
       <w:r>
@@ -11115,7 +11197,23 @@
           <w:b/>
           <w:bCs/>
         </w:rPr>
-        <w:t xml:space="preserve">Total de gastos: </w:t>
+        <w:t>Total de gastos:</w:t>
+      </w:r>
+      <w:r>
+        <w:rPr>
+          <w:rFonts w:eastAsia="Times New Roman" w:cs="Calibri"/>
+          <w:b/>
+          <w:bCs/>
+        </w:rPr>
+        <w:t xml:space="preserve"> $</w:t>
+      </w:r>
+      <w:r>
+        <w:rPr>
+          <w:rFonts w:eastAsia="Times New Roman" w:cs="Calibri"/>
+          <w:b/>
+          <w:bCs/>
+        </w:rPr>
+        <w:t xml:space="preserve"> </w:t>
       </w:r>
       <w:proofErr w:type="gramStart"/>
       <w:r>
@@ -11170,6 +11268,14 @@
           <w:bCs/>
         </w:rPr>
         <w:t>}</w:t>
+      </w:r>
+      <w:r>
+        <w:rPr>
+          <w:rFonts w:eastAsia="Times New Roman" w:cs="Calibri"/>
+          <w:b/>
+          <w:bCs/>
+        </w:rPr>
+        <w:t xml:space="preserve"> COP</w:t>
       </w:r>
     </w:p>
     <w:p>
@@ -11613,6 +11719,7 @@
           <w:sz w:val="22"/>
           <w:szCs w:val="22"/>
         </w:rPr>
+        <w:lastRenderedPageBreak/>
         <w:t>N</w:t>
       </w:r>
       <w:r>
@@ -11831,7 +11938,6 @@
           <w:szCs w:val="22"/>
           <w:lang w:val="en-US"/>
         </w:rPr>
-        <w:lastRenderedPageBreak/>
         <w:t>Nombres</w:t>
       </w:r>
       <w:proofErr w:type="spellEnd"/>
@@ -12826,7 +12932,11 @@
         <w:t>estéril</w:t>
       </w:r>
       <w:r>
-        <w:t xml:space="preserve"> y solo conduciría a dilapidar los pocos recursos del deudor en costas judiciales, profundizando su miseria sin lograr la satisfacción efectiva de las acreencias. Peor aún, de intentarse la ejecución forzada sobre los escasos bienes imprescindibles para la vida digna (como el salario mínimo, los implementos de trabajo o la vivienda de habitación única), se caería en la </w:t>
+        <w:t xml:space="preserve"> y solo conduciría a dilapidar los pocos recursos del deudor en costas judiciales, profundizando su miseria sin lograr la satisfacción efectiva de las acreencias. Peor </w:t>
+      </w:r>
+      <w:r>
+        <w:lastRenderedPageBreak/>
+        <w:t xml:space="preserve">aún, de intentarse la ejecución forzada sobre los escasos bienes imprescindibles para la vida digna (como el salario mínimo, los implementos de trabajo o la vivienda de habitación única), se caería en la </w:t>
       </w:r>
       <w:r>
         <w:rPr>
@@ -12841,14 +12951,7 @@
         <w:rPr>
           <w:rStyle w:val="Textoennegrita"/>
         </w:rPr>
-        <w:t xml:space="preserve">prohíbe ejecutar </w:t>
-      </w:r>
-      <w:r>
-        <w:rPr>
-          <w:rStyle w:val="Textoennegrita"/>
-        </w:rPr>
-        <w:lastRenderedPageBreak/>
-        <w:t>medidas que dejen al deudor sin lo indispensable para vivir dignamente</w:t>
+        <w:t>prohíbe ejecutar medidas que dejen al deudor sin lo indispensable para vivir dignamente</w:t>
       </w:r>
       <w:r>
         <w:t xml:space="preserve"> –por ejemplo, </w:t>
@@ -13064,15 +13167,8 @@
           <w:rFonts w:eastAsia="Times New Roman" w:cs="Calibri"/>
           <w:lang w:eastAsia="es-CO"/>
         </w:rPr>
-        <w:t xml:space="preserve">La imposibilidad material de atender simultáneamente los requerimientos elementales de subsistencia y las exigencias de los acreedores ha derivado en una afectación sustancial a su salud mental y emocional. Esta se ha traducido en episodios de ansiedad, insomnio, fatiga crónica y </w:t>
-      </w:r>
-      <w:r>
-        <w:rPr>
-          <w:rFonts w:eastAsia="Times New Roman" w:cs="Calibri"/>
-          <w:lang w:eastAsia="es-CO"/>
-        </w:rPr>
         <w:lastRenderedPageBreak/>
-        <w:t>manifestaciones físicas relacionadas con el estrés prolongado. Tal cuadro, ampliamente documentado por la doctrina internacional en salud pública, representa una consecuencia directa del sobreendeudamiento y de las presiones socioeconómicas estructurales a las que se encuentra sometido el deudor.</w:t>
+        <w:t>La imposibilidad material de atender simultáneamente los requerimientos elementales de subsistencia y las exigencias de los acreedores ha derivado en una afectación sustancial a su salud mental y emocional. Esta se ha traducido en episodios de ansiedad, insomnio, fatiga crónica y manifestaciones físicas relacionadas con el estrés prolongado. Tal cuadro, ampliamente documentado por la doctrina internacional en salud pública, representa una consecuencia directa del sobreendeudamiento y de las presiones socioeconómicas estructurales a las que se encuentra sometido el deudor.</w:t>
       </w:r>
     </w:p>
     <w:p>
@@ -13463,7 +13559,15 @@
           <w:rFonts w:eastAsia="Times New Roman" w:cs="Calibri"/>
           <w:lang w:eastAsia="es-CO"/>
         </w:rPr>
-        <w:t xml:space="preserve">, reconocido explícitamente por la Constitución Política de Colombia como pilar del Estado Social de Derecho. Igualmente, instrumentos internacionales de derechos humanos ratificados por Colombia –como la </w:t>
+        <w:t xml:space="preserve">, reconocido </w:t>
+      </w:r>
+      <w:r>
+        <w:rPr>
+          <w:rFonts w:eastAsia="Times New Roman" w:cs="Calibri"/>
+          <w:lang w:eastAsia="es-CO"/>
+        </w:rPr>
+        <w:lastRenderedPageBreak/>
+        <w:t xml:space="preserve">explícitamente por la Constitución Política de Colombia como pilar del Estado Social de Derecho. Igualmente, instrumentos internacionales de derechos humanos ratificados por Colombia –como la </w:t>
       </w:r>
       <w:r>
         <w:rPr>
@@ -13488,17 +13592,7 @@
           <w:bCs/>
           <w:lang w:eastAsia="es-CO"/>
         </w:rPr>
-        <w:t xml:space="preserve">Pacto Internacional de Derechos Económicos, </w:t>
-      </w:r>
-      <w:r>
-        <w:rPr>
-          <w:rFonts w:eastAsia="Times New Roman" w:cs="Calibri"/>
-          <w:b/>
-          <w:bCs/>
-          <w:lang w:eastAsia="es-CO"/>
-        </w:rPr>
-        <w:lastRenderedPageBreak/>
-        <w:t>Sociales y Culturales</w:t>
+        <w:t>Pacto Internacional de Derechos Económicos, Sociales y Culturales</w:t>
       </w:r>
       <w:r>
         <w:rPr>
@@ -13892,6 +13986,7 @@
         <w:rPr>
           <w:rStyle w:val="Textoennegrita"/>
         </w:rPr>
+        <w:lastRenderedPageBreak/>
         <w:t>Impacto en la salud física y mental por el estrés financiero:</w:t>
       </w:r>
       <w:r>
@@ -13904,11 +13999,7 @@
         <w:t>salud integral</w:t>
       </w:r>
       <w:r>
-        <w:t xml:space="preserve"> </w:t>
-      </w:r>
-      <w:r>
-        <w:lastRenderedPageBreak/>
-        <w:t xml:space="preserve">del deudor. En el plano físico, el deudor padece cuadros de </w:t>
+        <w:t xml:space="preserve"> del deudor. En el plano físico, el deudor padece cuadros de </w:t>
       </w:r>
       <w:r>
         <w:rPr>
@@ -14159,14 +14250,17 @@
         <w:rPr>
           <w:rStyle w:val="Textoennegrita"/>
         </w:rPr>
-        <w:t>núcleo fundamental de la sociedad</w:t>
-      </w:r>
-      <w:r>
-        <w:t xml:space="preserve"> y le confiere protección especial, y a su vez dispone deberes estatales y sociales de proteger a los niños, garantizar el bienestar de las personas de la tercera edad y asistir </w:t>
-      </w:r>
-      <w:r>
+        <w:t xml:space="preserve">núcleo </w:t>
+      </w:r>
+      <w:r>
+        <w:rPr>
+          <w:rStyle w:val="Textoennegrita"/>
+        </w:rPr>
         <w:lastRenderedPageBreak/>
-        <w:t xml:space="preserve">a quienes se encuentran en situación de debilidad manifiesta. De igual manera, en el ámbito del derecho internacional de los derechos humanos, Colombia ha suscrito tratados que la obligan a velar por estos grupos vulnerables: por ejemplo, la </w:t>
+        <w:t>fundamental de la sociedad</w:t>
+      </w:r>
+      <w:r>
+        <w:t xml:space="preserve"> y le confiere protección especial, y a su vez dispone deberes estatales y sociales de proteger a los niños, garantizar el bienestar de las personas de la tercera edad y asistir a quienes se encuentran en situación de debilidad manifiesta. De igual manera, en el ámbito del derecho internacional de los derechos humanos, Colombia ha suscrito tratados que la obligan a velar por estos grupos vulnerables: por ejemplo, la </w:t>
       </w:r>
       <w:r>
         <w:rPr>
@@ -14568,7 +14662,16 @@
           <w:sz w:val="22"/>
           <w:szCs w:val="22"/>
         </w:rPr>
-        <w:t xml:space="preserve"> relacionados por el deudor en la documentación aportada (así como al cónyuge o compañero permanente, si lo hubiere), informándoles de la apertura del presente proceso de liquidación patrimonial para que puedan hacerse parte en él y presentar oportunamente sus créditos, conforme lo dispone la normatividad concursal</w:t>
+        <w:t xml:space="preserve"> relacionados por el deudor en la documentación aportada (así como al cónyuge o compañero permanente, si lo hubiere), informándoles de la apertura del presente proceso de liquidación patrimonial para que puedan hacerse parte en él y presentar oportunamente sus créditos, conforme </w:t>
+      </w:r>
+      <w:r>
+        <w:rPr>
+          <w:rFonts w:ascii="Calibri" w:hAnsi="Calibri" w:cs="Calibri"/>
+          <w:sz w:val="22"/>
+          <w:szCs w:val="22"/>
+        </w:rPr>
+        <w:lastRenderedPageBreak/>
+        <w:t>lo dispone la normatividad concursal</w:t>
       </w:r>
       <w:r>
         <w:rPr>
@@ -14650,7 +14753,6 @@
           <w:sz w:val="22"/>
           <w:szCs w:val="22"/>
         </w:rPr>
-        <w:lastRenderedPageBreak/>
         <w:t>CUARTA</w:t>
       </w:r>
       <w:r>
@@ -15338,6 +15440,7 @@
           <w:rFonts w:eastAsia="Times New Roman" w:cs="Calibri"/>
           <w:lang w:eastAsia="es-CO"/>
         </w:rPr>
+        <w:lastRenderedPageBreak/>
         <w:t>Se prohíbe ejecutar la vivienda de uso familiar cuando constituye mínimo vital (Arts. 545 y 571).</w:t>
       </w:r>
     </w:p>
@@ -15356,7 +15459,6 @@
           <w:bCs/>
           <w:lang w:eastAsia="es-CO"/>
         </w:rPr>
-        <w:lastRenderedPageBreak/>
         <w:t>2. Constitución Política de Colombia</w:t>
       </w:r>
     </w:p>
@@ -15857,7 +15959,15 @@
           <w:rFonts w:eastAsia="Times New Roman" w:cs="Calibri"/>
           <w:lang w:eastAsia="es-CO"/>
         </w:rPr>
-        <w:t xml:space="preserve">, conforme al bloque de constitucionalidad (art. 93 CP), la jurisprudencia constitucional (T-585/06, SU-111/18, C-555/21), y tratados internacionales de derechos humanos como el PIDESC, la CADH y el Protocolo de San Salvador. Por tanto, </w:t>
+        <w:t xml:space="preserve">, conforme al bloque de constitucionalidad (art. 93 CP), la jurisprudencia </w:t>
+      </w:r>
+      <w:r>
+        <w:rPr>
+          <w:rFonts w:eastAsia="Times New Roman" w:cs="Calibri"/>
+          <w:lang w:eastAsia="es-CO"/>
+        </w:rPr>
+        <w:lastRenderedPageBreak/>
+        <w:t xml:space="preserve">constitucional (T-585/06, SU-111/18, C-555/21), y tratados internacionales de derechos humanos como el PIDESC, la CADH y el Protocolo de San Salvador. Por tanto, </w:t>
       </w:r>
       <w:r>
         <w:rPr>
@@ -15873,15 +15983,7 @@
           <w:rFonts w:eastAsia="Times New Roman" w:cs="Calibri"/>
           <w:lang w:eastAsia="es-CO"/>
         </w:rPr>
-        <w:t xml:space="preserve">, excluyendo del inventario </w:t>
-      </w:r>
-      <w:r>
-        <w:rPr>
-          <w:rFonts w:eastAsia="Times New Roman" w:cs="Calibri"/>
-          <w:lang w:eastAsia="es-CO"/>
-        </w:rPr>
-        <w:lastRenderedPageBreak/>
-        <w:t>liquidable bienes inembargables como la vivienda familiar, y sancionando los abusos procesales de los acreedores en sede concursal.</w:t>
+        <w:t>, excluyendo del inventario liquidable bienes inembargables como la vivienda familiar, y sancionando los abusos procesales de los acreedores en sede concursal.</w:t>
       </w:r>
     </w:p>
     <w:p>
@@ -16419,6 +16521,7 @@
           <w:rFonts w:eastAsia="Times New Roman" w:cs="Calibri"/>
           <w:lang w:eastAsia="es-CO"/>
         </w:rPr>
+        <w:lastRenderedPageBreak/>
         <w:t xml:space="preserve">Esta diligencia resulta </w:t>
       </w:r>
       <w:r>
@@ -16435,15 +16538,7 @@
           <w:rFonts w:eastAsia="Times New Roman" w:cs="Calibri"/>
           <w:lang w:eastAsia="es-CO"/>
         </w:rPr>
-        <w:t xml:space="preserve">, valorar su conducta frente al </w:t>
-      </w:r>
-      <w:r>
-        <w:rPr>
-          <w:rFonts w:eastAsia="Times New Roman" w:cs="Calibri"/>
-          <w:lang w:eastAsia="es-CO"/>
-        </w:rPr>
-        <w:lastRenderedPageBreak/>
-        <w:t>cumplimiento de sus compromisos contractuales, y verificar la buena fe con que acude al trámite de insolvencia, conforme lo exige el artículo 531 del Código General del Proceso.</w:t>
+        <w:t>, valorar su conducta frente al cumplimiento de sus compromisos contractuales, y verificar la buena fe con que acude al trámite de insolvencia, conforme lo exige el artículo 531 del Código General del Proceso.</w:t>
       </w:r>
     </w:p>
     <w:p>

</xml_diff>

<commit_message>
Default credit_classification, chatgpt prompts as functions, temperature docx templates
</commit_message>
<xml_diff>
--- a/apps/project/api/platform/insolvency_form/templates/insolvency_template_no_assets.docx
+++ b/apps/project/api/platform/insolvency_form/templates/insolvency_template_no_assets.docx
@@ -81,7 +81,14 @@
           <w:rFonts w:cs="Calibri"/>
           <w:color w:val="222222"/>
         </w:rPr>
-        <w:t xml:space="preserve">Ciudad </w:t>
+        <w:t>CIUDAD</w:t>
+      </w:r>
+      <w:r>
+        <w:rPr>
+          <w:rFonts w:cs="Calibri"/>
+          <w:color w:val="222222"/>
+        </w:rPr>
+        <w:t xml:space="preserve"> </w:t>
       </w:r>
       <w:r>
         <w:rPr>
@@ -175,14 +182,17 @@
         <w:rPr>
           <w:rFonts w:cs="Calibri"/>
           <w:color w:val="222222"/>
-        </w:rPr>
-      </w:pPr>
+          <w:lang w:val="en-US"/>
+        </w:rPr>
+      </w:pPr>
+      <w:proofErr w:type="gramStart"/>
       <w:r>
         <w:rPr>
           <w:rFonts w:cs="Calibri"/>
           <w:b/>
           <w:bCs/>
           <w:color w:val="222222"/>
+          <w:lang w:val="en-US"/>
         </w:rPr>
         <w:t>DEMANDANTE:</w:t>
       </w:r>
@@ -190,6 +200,7 @@
         <w:rPr>
           <w:rFonts w:cs="Calibri"/>
           <w:color w:val="222222"/>
+          <w:lang w:val="en-US"/>
         </w:rPr>
         <w:t xml:space="preserve"> </w:t>
       </w:r>
@@ -197,8 +208,54 @@
         <w:rPr>
           <w:rFonts w:cs="Calibri"/>
           <w:color w:val="222222"/>
+          <w:lang w:val="en-US"/>
         </w:rPr>
         <w:t>{{</w:t>
+      </w:r>
+      <w:proofErr w:type="spellStart"/>
+      <w:r>
+        <w:rPr>
+          <w:rFonts w:cs="Calibri"/>
+          <w:color w:val="222222"/>
+          <w:lang w:val="en-US"/>
+        </w:rPr>
+        <w:t>debtor.first</w:t>
+      </w:r>
+      <w:proofErr w:type="gramEnd"/>
+      <w:r>
+        <w:rPr>
+          <w:rFonts w:cs="Calibri"/>
+          <w:color w:val="222222"/>
+          <w:lang w:val="en-US"/>
+        </w:rPr>
+        <w:t>_</w:t>
+      </w:r>
+      <w:proofErr w:type="gramStart"/>
+      <w:r>
+        <w:rPr>
+          <w:rFonts w:cs="Calibri"/>
+          <w:color w:val="222222"/>
+          <w:lang w:val="en-US"/>
+        </w:rPr>
+        <w:t>name</w:t>
+      </w:r>
+      <w:proofErr w:type="spellEnd"/>
+      <w:r>
+        <w:rPr>
+          <w:rFonts w:cs="Calibri"/>
+          <w:color w:val="222222"/>
+          <w:lang w:val="en-US"/>
+        </w:rPr>
+        <w:t xml:space="preserve"> }</w:t>
+      </w:r>
+      <w:proofErr w:type="gramEnd"/>
+      <w:r>
+        <w:rPr>
+          <w:rFonts w:cs="Calibri"/>
+          <w:color w:val="222222"/>
+          <w:lang w:val="en-US"/>
+        </w:rPr>
+        <w:t>} {{</w:t>
       </w:r>
       <w:proofErr w:type="spellStart"/>
       <w:proofErr w:type="gramStart"/>
@@ -206,14 +263,16 @@
         <w:rPr>
           <w:rFonts w:cs="Calibri"/>
           <w:color w:val="222222"/>
-        </w:rPr>
-        <w:t>debtor.first</w:t>
+          <w:lang w:val="en-US"/>
+        </w:rPr>
+        <w:t>debtor.last</w:t>
       </w:r>
       <w:proofErr w:type="gramEnd"/>
       <w:r>
         <w:rPr>
           <w:rFonts w:cs="Calibri"/>
           <w:color w:val="222222"/>
+          <w:lang w:val="en-US"/>
         </w:rPr>
         <w:t>_</w:t>
       </w:r>
@@ -222,6 +281,7 @@
         <w:rPr>
           <w:rFonts w:cs="Calibri"/>
           <w:color w:val="222222"/>
+          <w:lang w:val="en-US"/>
         </w:rPr>
         <w:t>name</w:t>
       </w:r>
@@ -230,6 +290,7 @@
         <w:rPr>
           <w:rFonts w:cs="Calibri"/>
           <w:color w:val="222222"/>
+          <w:lang w:val="en-US"/>
         </w:rPr>
         <w:t xml:space="preserve"> }</w:t>
       </w:r>
@@ -238,68 +299,56 @@
         <w:rPr>
           <w:rFonts w:cs="Calibri"/>
           <w:color w:val="222222"/>
-        </w:rPr>
-        <w:t>} {{</w:t>
+          <w:lang w:val="en-US"/>
+        </w:rPr>
+        <w:t>}</w:t>
+      </w:r>
+      <w:r>
+        <w:rPr>
+          <w:rFonts w:cs="Calibri"/>
+          <w:color w:val="222222"/>
+          <w:lang w:val="en-US"/>
+        </w:rPr>
+        <w:t xml:space="preserve"> CC. </w:t>
+      </w:r>
+      <w:r>
+        <w:rPr>
+          <w:rFonts w:cs="Calibri"/>
+          <w:lang w:val="en-US"/>
+        </w:rPr>
+        <w:t>{{</w:t>
       </w:r>
       <w:proofErr w:type="spellStart"/>
       <w:proofErr w:type="gramStart"/>
       <w:r>
         <w:rPr>
           <w:rFonts w:cs="Calibri"/>
-          <w:color w:val="222222"/>
-        </w:rPr>
-        <w:t>debtor.last</w:t>
+          <w:lang w:val="en-US"/>
+        </w:rPr>
+        <w:t>debtor.document</w:t>
       </w:r>
       <w:proofErr w:type="gramEnd"/>
       <w:r>
         <w:rPr>
           <w:rFonts w:cs="Calibri"/>
-          <w:color w:val="222222"/>
-        </w:rPr>
-        <w:t>_</w:t>
-      </w:r>
-      <w:proofErr w:type="gramStart"/>
-      <w:r>
-        <w:rPr>
-          <w:rFonts w:cs="Calibri"/>
-          <w:color w:val="222222"/>
-        </w:rPr>
-        <w:t>name</w:t>
+          <w:lang w:val="en-US"/>
+        </w:rPr>
+        <w:t>_number</w:t>
       </w:r>
       <w:proofErr w:type="spellEnd"/>
       <w:r>
         <w:rPr>
           <w:rFonts w:cs="Calibri"/>
-          <w:color w:val="222222"/>
-        </w:rPr>
-        <w:t xml:space="preserve"> }</w:t>
-      </w:r>
-      <w:proofErr w:type="gramEnd"/>
-      <w:r>
-        <w:rPr>
-          <w:rFonts w:cs="Calibri"/>
-          <w:color w:val="222222"/>
-        </w:rPr>
-        <w:t>}</w:t>
-      </w:r>
-      <w:r>
-        <w:rPr>
-          <w:rFonts w:cs="Calibri"/>
-          <w:color w:val="222222"/>
-        </w:rPr>
-        <w:t xml:space="preserve"> CC. </w:t>
-      </w:r>
-      <w:r>
-        <w:rPr>
-          <w:rFonts w:cs="Calibri"/>
-        </w:rPr>
-        <w:t>{{</w:t>
+          <w:lang w:val="en-US"/>
+        </w:rPr>
+        <w:t>}} de {{</w:t>
       </w:r>
       <w:proofErr w:type="spellStart"/>
       <w:proofErr w:type="gramStart"/>
       <w:r>
         <w:rPr>
           <w:rFonts w:cs="Calibri"/>
+          <w:lang w:val="en-US"/>
         </w:rPr>
         <w:t>debtor.document</w:t>
       </w:r>
@@ -307,35 +356,15 @@
       <w:r>
         <w:rPr>
           <w:rFonts w:cs="Calibri"/>
-        </w:rPr>
-        <w:t>_number</w:t>
+          <w:lang w:val="en-US"/>
+        </w:rPr>
+        <w:t>_expedition_city</w:t>
       </w:r>
       <w:proofErr w:type="spellEnd"/>
       <w:r>
         <w:rPr>
           <w:rFonts w:cs="Calibri"/>
-        </w:rPr>
-        <w:t>}} de {{</w:t>
-      </w:r>
-      <w:proofErr w:type="spellStart"/>
-      <w:proofErr w:type="gramStart"/>
-      <w:r>
-        <w:rPr>
-          <w:rFonts w:cs="Calibri"/>
-        </w:rPr>
-        <w:t>debtor.document</w:t>
-      </w:r>
-      <w:proofErr w:type="gramEnd"/>
-      <w:r>
-        <w:rPr>
-          <w:rFonts w:cs="Calibri"/>
-        </w:rPr>
-        <w:t>_expedition_city</w:t>
-      </w:r>
-      <w:proofErr w:type="spellEnd"/>
-      <w:r>
-        <w:rPr>
-          <w:rFonts w:cs="Calibri"/>
+          <w:lang w:val="en-US"/>
         </w:rPr>
         <w:t>}}</w:t>
       </w:r>
@@ -350,12 +379,14 @@
           <w:lang w:val="en-US" w:eastAsia="es-CO"/>
         </w:rPr>
       </w:pPr>
+      <w:proofErr w:type="gramStart"/>
       <w:r>
         <w:rPr>
           <w:rFonts w:cs="Calibri"/>
           <w:b/>
           <w:bCs/>
           <w:color w:val="222222"/>
+          <w:lang w:val="en-US"/>
         </w:rPr>
         <w:t>DEMANDADOS:</w:t>
       </w:r>
@@ -363,6 +394,7 @@
         <w:rPr>
           <w:rFonts w:cs="Calibri"/>
           <w:color w:val="222222"/>
+          <w:lang w:val="en-US"/>
         </w:rPr>
         <w:t> </w:t>
       </w:r>
@@ -370,70 +402,52 @@
         <w:rPr>
           <w:rFonts w:cs="Calibri"/>
           <w:color w:val="222222"/>
-        </w:rPr>
-        <w:t xml:space="preserve">{% </w:t>
+          <w:lang w:val="en-US"/>
+        </w:rPr>
+        <w:t>{</w:t>
+      </w:r>
+      <w:proofErr w:type="gramEnd"/>
+      <w:r>
+        <w:rPr>
+          <w:rFonts w:cs="Calibri"/>
+          <w:color w:val="222222"/>
+          <w:lang w:val="en-US"/>
+        </w:rPr>
+        <w:t xml:space="preserve">% for creditor in </w:t>
       </w:r>
       <w:proofErr w:type="spellStart"/>
       <w:r>
         <w:rPr>
           <w:rFonts w:cs="Calibri"/>
           <w:color w:val="222222"/>
-        </w:rPr>
-        <w:t>for</w:t>
+          <w:lang w:val="en-US"/>
+        </w:rPr>
+        <w:t>unique_creditors</w:t>
       </w:r>
       <w:proofErr w:type="spellEnd"/>
       <w:r>
         <w:rPr>
           <w:rFonts w:cs="Calibri"/>
           <w:color w:val="222222"/>
+          <w:lang w:val="en-US"/>
         </w:rPr>
         <w:t xml:space="preserve"> </w:t>
       </w:r>
-      <w:proofErr w:type="spellStart"/>
+      <w:proofErr w:type="gramStart"/>
       <w:r>
         <w:rPr>
           <w:rFonts w:cs="Calibri"/>
           <w:color w:val="222222"/>
-        </w:rPr>
-        <w:t>creditor</w:t>
-      </w:r>
-      <w:proofErr w:type="spellEnd"/>
+          <w:lang w:val="en-US"/>
+        </w:rPr>
+        <w:t>%}{</w:t>
+      </w:r>
+      <w:proofErr w:type="gramEnd"/>
       <w:r>
         <w:rPr>
           <w:rFonts w:cs="Calibri"/>
           <w:color w:val="222222"/>
-        </w:rPr>
-        <w:t xml:space="preserve"> in </w:t>
-      </w:r>
-      <w:proofErr w:type="spellStart"/>
-      <w:r>
-        <w:rPr>
-          <w:rFonts w:cs="Calibri"/>
-          <w:color w:val="222222"/>
-        </w:rPr>
-        <w:t>unique_creditors</w:t>
-      </w:r>
-      <w:proofErr w:type="spellEnd"/>
-      <w:r>
-        <w:rPr>
-          <w:rFonts w:cs="Calibri"/>
-          <w:color w:val="222222"/>
-        </w:rPr>
-        <w:t xml:space="preserve"> </w:t>
-      </w:r>
-      <w:proofErr w:type="gramStart"/>
-      <w:r>
-        <w:rPr>
-          <w:rFonts w:cs="Calibri"/>
-          <w:color w:val="222222"/>
-        </w:rPr>
-        <w:t>%}{</w:t>
-      </w:r>
-      <w:proofErr w:type="gramEnd"/>
-      <w:r>
-        <w:rPr>
-          <w:rFonts w:cs="Calibri"/>
-          <w:color w:val="222222"/>
+          <w:lang w:val="en-US"/>
         </w:rPr>
         <w:t>{</w:t>
       </w:r>
@@ -443,6 +457,7 @@
         <w:rPr>
           <w:rFonts w:cs="Calibri"/>
           <w:color w:val="222222"/>
+          <w:lang w:val="en-US"/>
         </w:rPr>
         <w:t>creditor.creditor</w:t>
       </w:r>
@@ -451,6 +466,7 @@
         <w:rPr>
           <w:rFonts w:cs="Calibri"/>
           <w:color w:val="222222"/>
+          <w:lang w:val="en-US"/>
         </w:rPr>
         <w:t>}</w:t>
       </w:r>
@@ -489,7 +505,7 @@
           <w:color w:val="000000"/>
           <w:lang w:val="en-US" w:eastAsia="es-CO"/>
         </w:rPr>
-        <w:t xml:space="preserve"> %}, {% endif </w:t>
+        <w:t xml:space="preserve"> %}</w:t>
       </w:r>
       <w:proofErr w:type="gramStart"/>
       <w:r>
@@ -498,43 +514,63 @@
           <w:color w:val="000000"/>
           <w:lang w:val="en-US" w:eastAsia="es-CO"/>
         </w:rPr>
-        <w:t>%}</w:t>
-      </w:r>
+        <w:t>, {%</w:t>
+      </w:r>
+      <w:proofErr w:type="gramEnd"/>
       <w:r>
         <w:rPr>
           <w:rFonts w:ascii="Aptos Narrow" w:eastAsia="Times New Roman" w:hAnsi="Aptos Narrow"/>
           <w:color w:val="000000"/>
           <w:lang w:val="en-US" w:eastAsia="es-CO"/>
         </w:rPr>
-        <w:t>{</w:t>
-      </w:r>
-      <w:proofErr w:type="gramEnd"/>
+        <w:t xml:space="preserve"> endif </w:t>
+      </w:r>
+      <w:proofErr w:type="gramStart"/>
       <w:r>
         <w:rPr>
           <w:rFonts w:ascii="Aptos Narrow" w:eastAsia="Times New Roman" w:hAnsi="Aptos Narrow"/>
           <w:color w:val="000000"/>
           <w:lang w:val="en-US" w:eastAsia="es-CO"/>
         </w:rPr>
-        <w:t xml:space="preserve">% </w:t>
-      </w:r>
-      <w:proofErr w:type="spellStart"/>
+        <w:t>%}</w:t>
+      </w:r>
       <w:r>
         <w:rPr>
           <w:rFonts w:ascii="Aptos Narrow" w:eastAsia="Times New Roman" w:hAnsi="Aptos Narrow"/>
           <w:color w:val="000000"/>
           <w:lang w:val="en-US" w:eastAsia="es-CO"/>
         </w:rPr>
-        <w:t>endfor</w:t>
-      </w:r>
-      <w:proofErr w:type="spellEnd"/>
+        <w:t>{</w:t>
+      </w:r>
+      <w:proofErr w:type="gramEnd"/>
       <w:r>
         <w:rPr>
           <w:rFonts w:ascii="Aptos Narrow" w:eastAsia="Times New Roman" w:hAnsi="Aptos Narrow"/>
           <w:color w:val="000000"/>
           <w:lang w:val="en-US" w:eastAsia="es-CO"/>
         </w:rPr>
+        <w:t xml:space="preserve">% </w:t>
+      </w:r>
+      <w:proofErr w:type="spellStart"/>
+      <w:proofErr w:type="gramStart"/>
+      <w:r>
+        <w:rPr>
+          <w:rFonts w:ascii="Aptos Narrow" w:eastAsia="Times New Roman" w:hAnsi="Aptos Narrow"/>
+          <w:color w:val="000000"/>
+          <w:lang w:val="en-US" w:eastAsia="es-CO"/>
+        </w:rPr>
+        <w:t>endfor</w:t>
+      </w:r>
+      <w:proofErr w:type="spellEnd"/>
+      <w:r>
+        <w:rPr>
+          <w:rFonts w:ascii="Aptos Narrow" w:eastAsia="Times New Roman" w:hAnsi="Aptos Narrow"/>
+          <w:color w:val="000000"/>
+          <w:lang w:val="en-US" w:eastAsia="es-CO"/>
+        </w:rPr>
         <w:t xml:space="preserve"> %}</w:t>
       </w:r>
+      <w:proofErr w:type="gramEnd"/>
     </w:p>
     <w:p>
       <w:pPr>
@@ -1510,17 +1546,17 @@
           <w:rFonts w:cs="Calibri"/>
           <w:b/>
           <w:bCs/>
-          <w:lang w:val="es-ES"/>
-        </w:rPr>
-      </w:pPr>
-      <w:r>
-        <w:rPr>
-          <w:rFonts w:cs="Calibri"/>
-          <w:b/>
-          <w:bCs/>
-          <w:lang w:val="es-ES"/>
-        </w:rPr>
-        <w:t xml:space="preserve">{% </w:t>
+          <w:lang w:val="en-US"/>
+        </w:rPr>
+      </w:pPr>
+      <w:r>
+        <w:rPr>
+          <w:rFonts w:cs="Calibri"/>
+          <w:b/>
+          <w:bCs/>
+          <w:lang w:val="en-US"/>
+        </w:rPr>
+        <w:t xml:space="preserve">{% for creditor in </w:t>
       </w:r>
       <w:proofErr w:type="spellStart"/>
       <w:r>
@@ -1528,9 +1564,19 @@
           <w:rFonts w:cs="Calibri"/>
           <w:b/>
           <w:bCs/>
-          <w:lang w:val="es-ES"/>
-        </w:rPr>
-        <w:t>for</w:t>
+          <w:lang w:val="en-US"/>
+        </w:rPr>
+        <w:t>unique_</w:t>
+      </w:r>
+      <w:proofErr w:type="gramStart"/>
+      <w:r>
+        <w:rPr>
+          <w:rFonts w:cs="Calibri"/>
+          <w:b/>
+          <w:bCs/>
+          <w:lang w:val="en-US"/>
+        </w:rPr>
+        <w:t>creditors</w:t>
       </w:r>
       <w:proofErr w:type="spellEnd"/>
       <w:r>
@@ -1538,50 +1584,11 @@
           <w:rFonts w:cs="Calibri"/>
           <w:b/>
           <w:bCs/>
-          <w:lang w:val="es-ES"/>
-        </w:rPr>
-        <w:t xml:space="preserve"> </w:t>
-      </w:r>
-      <w:proofErr w:type="spellStart"/>
-      <w:r>
-        <w:rPr>
-          <w:rFonts w:cs="Calibri"/>
-          <w:b/>
-          <w:bCs/>
-          <w:lang w:val="es-ES"/>
-        </w:rPr>
-        <w:t>creditor</w:t>
-      </w:r>
-      <w:proofErr w:type="spellEnd"/>
-      <w:r>
-        <w:rPr>
-          <w:rFonts w:cs="Calibri"/>
-          <w:b/>
-          <w:bCs/>
-          <w:lang w:val="es-ES"/>
-        </w:rPr>
-        <w:t xml:space="preserve"> in </w:t>
-      </w:r>
-      <w:proofErr w:type="spellStart"/>
-      <w:r>
-        <w:rPr>
-          <w:rFonts w:cs="Calibri"/>
-          <w:b/>
-          <w:bCs/>
-          <w:lang w:val="es-ES"/>
-        </w:rPr>
-        <w:t>unique_creditors</w:t>
-      </w:r>
-      <w:proofErr w:type="spellEnd"/>
-      <w:r>
-        <w:rPr>
-          <w:rFonts w:cs="Calibri"/>
-          <w:b/>
-          <w:bCs/>
-          <w:lang w:val="es-ES"/>
+          <w:lang w:val="en-US"/>
         </w:rPr>
         <w:t xml:space="preserve"> %}</w:t>
       </w:r>
+      <w:proofErr w:type="gramEnd"/>
     </w:p>
     <w:p>
       <w:pPr>
@@ -1817,7 +1824,34 @@
           <w:bCs/>
           <w:lang w:val="es-ES"/>
         </w:rPr>
-        <w:t>NOMBRE, DOMICILIO Y DIRECCIÓN DEL APODERADO JUDICIALES DE LA</w:t>
+        <w:t xml:space="preserve">NOMBRE, DOMICILIO Y DIRECCIÓN DEL APODERADO JUDICIALES DE </w:t>
+      </w:r>
+      <w:r>
+        <w:rPr>
+          <w:rFonts w:cs="Calibri"/>
+          <w:b/>
+          <w:bCs/>
+          <w:lang w:val="es-ES"/>
+        </w:rPr>
+        <w:t>L</w:t>
+      </w:r>
+      <w:r>
+        <w:rPr>
+          <w:rFonts w:cs="Calibri"/>
+          <w:b/>
+          <w:bCs/>
+          <w:lang w:val="es-ES"/>
+        </w:rPr>
+        <w:t>A</w:t>
+      </w:r>
+      <w:r>
+        <w:rPr>
+          <w:rFonts w:cs="Calibri"/>
+          <w:b/>
+          <w:bCs/>
+          <w:lang w:val="es-ES"/>
+        </w:rPr>
+        <w:t xml:space="preserve"> PARTE</w:t>
       </w:r>
       <w:r>
         <w:rPr>
@@ -4966,6 +5000,7 @@
           <w:szCs w:val="24"/>
         </w:rPr>
       </w:pPr>
+      <w:bookmarkStart w:id="2" w:name="_Hlk198832276"/>
       <w:r>
         <w:rPr>
           <w:rFonts w:ascii="Calibri" w:hAnsi="Calibri" w:cs="Calibri"/>
@@ -4975,6 +5010,543 @@
           <w:szCs w:val="24"/>
         </w:rPr>
         <w:t>HECHO CUARTO:</w:t>
+      </w:r>
+      <w:r>
+        <w:rPr>
+          <w:rFonts w:ascii="Calibri" w:hAnsi="Calibri" w:cs="Calibri"/>
+          <w:b/>
+          <w:bCs/>
+          <w:sz w:val="24"/>
+          <w:szCs w:val="24"/>
+        </w:rPr>
+        <w:br/>
+      </w:r>
+    </w:p>
+    <w:tbl>
+      <w:tblPr>
+        <w:tblW w:w="0" w:type="auto"/>
+        <w:tblBorders>
+          <w:top w:val="single" w:sz="4" w:space="0" w:color="auto"/>
+          <w:left w:val="single" w:sz="4" w:space="0" w:color="auto"/>
+          <w:bottom w:val="single" w:sz="4" w:space="0" w:color="auto"/>
+          <w:right w:val="single" w:sz="4" w:space="0" w:color="auto"/>
+          <w:insideH w:val="single" w:sz="4" w:space="0" w:color="auto"/>
+          <w:insideV w:val="single" w:sz="4" w:space="0" w:color="auto"/>
+        </w:tblBorders>
+        <w:tblLook w:val="04A0" w:firstRow="1" w:lastRow="0" w:firstColumn="1" w:lastColumn="0" w:noHBand="0" w:noVBand="1"/>
+      </w:tblPr>
+      <w:tblGrid>
+        <w:gridCol w:w="8828"/>
+      </w:tblGrid>
+      <w:tr>
+        <w:tc>
+          <w:tcPr>
+            <w:tcW w:w="8828" w:type="dxa"/>
+            <w:shd w:val="clear" w:color="auto" w:fill="auto"/>
+          </w:tcPr>
+          <w:p>
+            <w:pPr>
+              <w:pStyle w:val="Textonotapie"/>
+              <w:jc w:val="both"/>
+              <w:rPr>
+                <w:rFonts w:ascii="Calibri" w:hAnsi="Calibri" w:cs="Calibri"/>
+                <w:b/>
+                <w:bCs/>
+                <w:sz w:val="22"/>
+                <w:szCs w:val="22"/>
+              </w:rPr>
+            </w:pPr>
+            <w:r>
+              <w:rPr>
+                <w:rFonts w:cs="Calibri"/>
+                <w:lang w:eastAsia="es-CO"/>
+              </w:rPr>
+              <w:br w:type="page"/>
+            </w:r>
+            <w:r>
+              <w:rPr>
+                <w:rFonts w:cs="Calibri"/>
+                <w:lang w:eastAsia="es-CO"/>
+              </w:rPr>
+              <w:br w:type="page"/>
+            </w:r>
+            <w:r>
+              <w:rPr>
+                <w:rFonts w:ascii="Calibri" w:hAnsi="Calibri" w:cs="Calibri"/>
+                <w:b/>
+                <w:bCs/>
+                <w:color w:val="FF0000"/>
+                <w:sz w:val="22"/>
+                <w:szCs w:val="22"/>
+              </w:rPr>
+              <w:t>IV.</w:t>
+            </w:r>
+            <w:r>
+              <w:rPr>
+                <w:rFonts w:ascii="Calibri" w:hAnsi="Calibri" w:cs="Calibri"/>
+                <w:b/>
+                <w:bCs/>
+                <w:color w:val="333333"/>
+                <w:sz w:val="22"/>
+                <w:szCs w:val="22"/>
+              </w:rPr>
+              <w:t xml:space="preserve"> CUMPLIMIENTO AL ARTÍCULO</w:t>
+            </w:r>
+            <w:r>
+              <w:rPr>
+                <w:rFonts w:ascii="Calibri" w:hAnsi="Calibri" w:cs="Calibri"/>
+                <w:color w:val="333333"/>
+                <w:sz w:val="22"/>
+                <w:szCs w:val="22"/>
+              </w:rPr>
+              <w:t> </w:t>
+            </w:r>
+            <w:r>
+              <w:rPr>
+                <w:rFonts w:ascii="Calibri" w:hAnsi="Calibri" w:cs="Calibri"/>
+                <w:b/>
+                <w:bCs/>
+                <w:sz w:val="22"/>
+                <w:szCs w:val="22"/>
+              </w:rPr>
+              <w:t>No.10</w:t>
+            </w:r>
+            <w:r>
+              <w:rPr>
+                <w:rFonts w:ascii="Calibri" w:hAnsi="Calibri" w:cs="Calibri"/>
+                <w:b/>
+                <w:bCs/>
+                <w:color w:val="333333"/>
+                <w:sz w:val="22"/>
+                <w:szCs w:val="22"/>
+              </w:rPr>
+              <w:t xml:space="preserve"> DE LA LEY 2445 DEL 11 DE FEBRERO DEL 2025.</w:t>
+            </w:r>
+            <w:r>
+              <w:rPr>
+                <w:rFonts w:ascii="Calibri" w:hAnsi="Calibri" w:cs="Calibri"/>
+                <w:color w:val="333333"/>
+                <w:sz w:val="22"/>
+                <w:szCs w:val="22"/>
+              </w:rPr>
+              <w:t xml:space="preserve">  Que Modifico el </w:t>
+            </w:r>
+            <w:r>
+              <w:rPr>
+                <w:rFonts w:ascii="Calibri" w:hAnsi="Calibri" w:cs="Calibri"/>
+                <w:b/>
+                <w:bCs/>
+                <w:color w:val="333333"/>
+                <w:sz w:val="22"/>
+                <w:szCs w:val="22"/>
+              </w:rPr>
+              <w:t>ARTÍCULO </w:t>
+            </w:r>
+            <w:hyperlink r:id="rId14" w:anchor="539" w:history="1">
+              <w:r>
+                <w:rPr>
+                  <w:rStyle w:val="Hipervnculo"/>
+                  <w:rFonts w:ascii="Calibri" w:hAnsi="Calibri" w:cs="Calibri"/>
+                  <w:b/>
+                  <w:bCs/>
+                  <w:color w:val="auto"/>
+                  <w:sz w:val="22"/>
+                  <w:szCs w:val="22"/>
+                </w:rPr>
+                <w:t>539</w:t>
+              </w:r>
+            </w:hyperlink>
+            <w:r>
+              <w:rPr>
+                <w:rFonts w:ascii="Calibri" w:hAnsi="Calibri" w:cs="Calibri"/>
+                <w:b/>
+                <w:bCs/>
+                <w:sz w:val="22"/>
+                <w:szCs w:val="22"/>
+              </w:rPr>
+              <w:t> </w:t>
+            </w:r>
+            <w:r>
+              <w:rPr>
+                <w:rFonts w:ascii="Calibri" w:hAnsi="Calibri" w:cs="Calibri"/>
+                <w:b/>
+                <w:bCs/>
+                <w:color w:val="333333"/>
+                <w:sz w:val="22"/>
+                <w:szCs w:val="22"/>
+              </w:rPr>
+              <w:t>DE LA LEY 1564 DE 2012</w:t>
+            </w:r>
+            <w:r>
+              <w:rPr>
+                <w:rFonts w:ascii="Calibri" w:hAnsi="Calibri" w:cs="Calibri"/>
+                <w:color w:val="333333"/>
+                <w:sz w:val="22"/>
+                <w:szCs w:val="22"/>
+              </w:rPr>
+              <w:t>, “</w:t>
+            </w:r>
+            <w:r>
+              <w:rPr>
+                <w:rFonts w:ascii="Calibri" w:hAnsi="Calibri" w:cs="Calibri"/>
+                <w:b/>
+                <w:bCs/>
+                <w:i/>
+                <w:iCs/>
+                <w:color w:val="333333"/>
+                <w:sz w:val="22"/>
+                <w:szCs w:val="22"/>
+              </w:rPr>
+              <w:t xml:space="preserve">Artículo 539 </w:t>
+            </w:r>
+            <w:r>
+              <w:rPr>
+                <w:rFonts w:ascii="Calibri" w:hAnsi="Calibri" w:cs="Calibri"/>
+                <w:b/>
+                <w:bCs/>
+                <w:i/>
+                <w:iCs/>
+                <w:color w:val="333333"/>
+                <w:sz w:val="22"/>
+                <w:szCs w:val="22"/>
+              </w:rPr>
+              <w:t>#2</w:t>
+            </w:r>
+            <w:r>
+              <w:rPr>
+                <w:rFonts w:ascii="Calibri" w:hAnsi="Calibri" w:cs="Calibri"/>
+                <w:b/>
+                <w:bCs/>
+                <w:i/>
+                <w:iCs/>
+                <w:color w:val="FF0000"/>
+                <w:sz w:val="22"/>
+                <w:szCs w:val="22"/>
+              </w:rPr>
+              <w:t xml:space="preserve"> </w:t>
+            </w:r>
+            <w:r>
+              <w:rPr>
+                <w:rFonts w:ascii="Calibri" w:hAnsi="Calibri" w:cs="Calibri"/>
+                <w:i/>
+                <w:iCs/>
+                <w:color w:val="333333"/>
+                <w:sz w:val="22"/>
+                <w:szCs w:val="22"/>
+                <w:shd w:val="clear" w:color="auto" w:fill="FFFFFF"/>
+              </w:rPr>
+              <w:t xml:space="preserve">La </w:t>
+            </w:r>
+            <w:r>
+              <w:rPr>
+                <w:rFonts w:ascii="Calibri" w:hAnsi="Calibri" w:cs="Calibri"/>
+                <w:b/>
+                <w:bCs/>
+                <w:i/>
+                <w:iCs/>
+                <w:color w:val="333333"/>
+                <w:sz w:val="22"/>
+                <w:szCs w:val="22"/>
+                <w:u w:val="single"/>
+                <w:shd w:val="clear" w:color="auto" w:fill="FFFFFF"/>
+              </w:rPr>
+              <w:t xml:space="preserve">propuesta </w:t>
+            </w:r>
+            <w:r>
+              <w:rPr>
+                <w:rFonts w:ascii="Calibri" w:hAnsi="Calibri" w:cs="Calibri"/>
+                <w:i/>
+                <w:iCs/>
+                <w:color w:val="333333"/>
+                <w:sz w:val="22"/>
+                <w:szCs w:val="22"/>
+                <w:shd w:val="clear" w:color="auto" w:fill="FFFFFF"/>
+              </w:rPr>
+              <w:t xml:space="preserve">para la </w:t>
+            </w:r>
+            <w:r>
+              <w:rPr>
+                <w:rFonts w:ascii="Calibri" w:hAnsi="Calibri" w:cs="Calibri"/>
+                <w:b/>
+                <w:bCs/>
+                <w:i/>
+                <w:iCs/>
+                <w:color w:val="333333"/>
+                <w:sz w:val="22"/>
+                <w:szCs w:val="22"/>
+                <w:u w:val="single"/>
+                <w:shd w:val="clear" w:color="auto" w:fill="FFFFFF"/>
+              </w:rPr>
+              <w:t>negociación de deudas</w:t>
+            </w:r>
+            <w:r>
+              <w:rPr>
+                <w:rFonts w:ascii="Calibri" w:hAnsi="Calibri" w:cs="Calibri"/>
+                <w:i/>
+                <w:iCs/>
+                <w:color w:val="333333"/>
+                <w:sz w:val="22"/>
+                <w:szCs w:val="22"/>
+                <w:shd w:val="clear" w:color="auto" w:fill="FFFFFF"/>
+              </w:rPr>
+              <w:t>, que debe ser clara, expresa y objetiva.</w:t>
+            </w:r>
+            <w:r>
+              <w:rPr>
+                <w:rFonts w:ascii="Calibri" w:hAnsi="Calibri" w:cs="Calibri"/>
+                <w:i/>
+                <w:iCs/>
+                <w:color w:val="333333"/>
+                <w:sz w:val="22"/>
+                <w:szCs w:val="22"/>
+              </w:rPr>
+              <w:t xml:space="preserve">” </w:t>
+            </w:r>
+          </w:p>
+        </w:tc>
+      </w:tr>
+    </w:tbl>
+    <w:p>
+      <w:pPr>
+        <w:pStyle w:val="Textonotapie"/>
+        <w:jc w:val="both"/>
+        <w:rPr>
+          <w:rFonts w:ascii="Calibri" w:eastAsia="Calibri" w:hAnsi="Calibri" w:cs="Calibri"/>
+          <w:sz w:val="22"/>
+          <w:szCs w:val="22"/>
+        </w:rPr>
+      </w:pPr>
+      <w:r>
+        <w:rPr>
+          <w:rFonts w:ascii="Calibri" w:hAnsi="Calibri" w:cs="Calibri"/>
+          <w:b/>
+          <w:bCs/>
+          <w:sz w:val="24"/>
+          <w:szCs w:val="24"/>
+        </w:rPr>
+        <w:br/>
+      </w:r>
+      <w:r>
+        <w:rPr>
+          <w:rFonts w:ascii="Calibri" w:eastAsia="Calibri" w:hAnsi="Calibri" w:cs="Calibri"/>
+          <w:sz w:val="22"/>
+          <w:szCs w:val="22"/>
+        </w:rPr>
+        <w:t>Conforme a lo dispuesto en el artículo 29 de la Ley 2445 de 2025, que modifica el artículo 563 del Código General del Proceso, la apertura de la liquidación patrimonial también procede por solicitud directa del deudor ante el juez competente, únicamente en aquellos eventos en que se acredite que el deudor no tiene bienes a su nombre.</w:t>
+      </w:r>
+      <w:r>
+        <w:rPr>
+          <w:rFonts w:ascii="Calibri" w:eastAsia="Calibri" w:hAnsi="Calibri" w:cs="Calibri"/>
+          <w:sz w:val="22"/>
+          <w:szCs w:val="22"/>
+        </w:rPr>
+        <w:br/>
+      </w:r>
+    </w:p>
+    <w:p>
+      <w:pPr>
+        <w:pStyle w:val="Textonotapie"/>
+        <w:jc w:val="both"/>
+        <w:rPr>
+          <w:rFonts w:ascii="Calibri" w:eastAsia="Calibri" w:hAnsi="Calibri" w:cs="Calibri"/>
+          <w:sz w:val="22"/>
+          <w:szCs w:val="22"/>
+        </w:rPr>
+      </w:pPr>
+      <w:r>
+        <w:rPr>
+          <w:rFonts w:ascii="Calibri" w:eastAsia="Calibri" w:hAnsi="Calibri" w:cs="Calibri"/>
+          <w:sz w:val="22"/>
+          <w:szCs w:val="22"/>
+        </w:rPr>
+        <w:t xml:space="preserve">En el presente caso, </w:t>
+      </w:r>
+      <w:r>
+        <w:rPr>
+          <w:rFonts w:ascii="Calibri" w:eastAsia="Calibri" w:hAnsi="Calibri" w:cs="Calibri"/>
+          <w:sz w:val="22"/>
+          <w:szCs w:val="22"/>
+        </w:rPr>
+        <w:t xml:space="preserve">el deudor </w:t>
+      </w:r>
+      <w:r>
+        <w:rPr>
+          <w:rFonts w:ascii="Calibri" w:eastAsia="Calibri" w:hAnsi="Calibri" w:cs="Calibri"/>
+          <w:sz w:val="22"/>
+          <w:szCs w:val="22"/>
+        </w:rPr>
+        <w:t>{{</w:t>
+      </w:r>
+      <w:proofErr w:type="spellStart"/>
+      <w:proofErr w:type="gramStart"/>
+      <w:r>
+        <w:rPr>
+          <w:rFonts w:ascii="Calibri" w:eastAsia="Calibri" w:hAnsi="Calibri" w:cs="Calibri"/>
+          <w:sz w:val="22"/>
+          <w:szCs w:val="22"/>
+        </w:rPr>
+        <w:t>debtor.first</w:t>
+      </w:r>
+      <w:proofErr w:type="gramEnd"/>
+      <w:r>
+        <w:rPr>
+          <w:rFonts w:ascii="Calibri" w:eastAsia="Calibri" w:hAnsi="Calibri" w:cs="Calibri"/>
+          <w:sz w:val="22"/>
+          <w:szCs w:val="22"/>
+        </w:rPr>
+        <w:t>_</w:t>
+      </w:r>
+      <w:proofErr w:type="gramStart"/>
+      <w:r>
+        <w:rPr>
+          <w:rFonts w:ascii="Calibri" w:eastAsia="Calibri" w:hAnsi="Calibri" w:cs="Calibri"/>
+          <w:sz w:val="22"/>
+          <w:szCs w:val="22"/>
+        </w:rPr>
+        <w:t>name</w:t>
+      </w:r>
+      <w:proofErr w:type="spellEnd"/>
+      <w:r>
+        <w:rPr>
+          <w:rFonts w:ascii="Calibri" w:eastAsia="Calibri" w:hAnsi="Calibri" w:cs="Calibri"/>
+          <w:sz w:val="22"/>
+          <w:szCs w:val="22"/>
+        </w:rPr>
+        <w:t xml:space="preserve"> }</w:t>
+      </w:r>
+      <w:proofErr w:type="gramEnd"/>
+      <w:r>
+        <w:rPr>
+          <w:rFonts w:ascii="Calibri" w:eastAsia="Calibri" w:hAnsi="Calibri" w:cs="Calibri"/>
+          <w:sz w:val="22"/>
+          <w:szCs w:val="22"/>
+        </w:rPr>
+        <w:t>} {{</w:t>
+      </w:r>
+      <w:proofErr w:type="spellStart"/>
+      <w:proofErr w:type="gramStart"/>
+      <w:r>
+        <w:rPr>
+          <w:rFonts w:ascii="Calibri" w:eastAsia="Calibri" w:hAnsi="Calibri" w:cs="Calibri"/>
+          <w:sz w:val="22"/>
+          <w:szCs w:val="22"/>
+        </w:rPr>
+        <w:t>debtor.last</w:t>
+      </w:r>
+      <w:proofErr w:type="gramEnd"/>
+      <w:r>
+        <w:rPr>
+          <w:rFonts w:ascii="Calibri" w:eastAsia="Calibri" w:hAnsi="Calibri" w:cs="Calibri"/>
+          <w:sz w:val="22"/>
+          <w:szCs w:val="22"/>
+        </w:rPr>
+        <w:t>_</w:t>
+      </w:r>
+      <w:proofErr w:type="gramStart"/>
+      <w:r>
+        <w:rPr>
+          <w:rFonts w:ascii="Calibri" w:eastAsia="Calibri" w:hAnsi="Calibri" w:cs="Calibri"/>
+          <w:sz w:val="22"/>
+          <w:szCs w:val="22"/>
+        </w:rPr>
+        <w:t>name</w:t>
+      </w:r>
+      <w:proofErr w:type="spellEnd"/>
+      <w:r>
+        <w:rPr>
+          <w:rFonts w:ascii="Calibri" w:eastAsia="Calibri" w:hAnsi="Calibri" w:cs="Calibri"/>
+          <w:sz w:val="22"/>
+          <w:szCs w:val="22"/>
+        </w:rPr>
+        <w:t xml:space="preserve"> }</w:t>
+      </w:r>
+      <w:proofErr w:type="gramEnd"/>
+      <w:r>
+        <w:rPr>
+          <w:rFonts w:ascii="Calibri" w:eastAsia="Calibri" w:hAnsi="Calibri" w:cs="Calibri"/>
+          <w:sz w:val="22"/>
+          <w:szCs w:val="22"/>
+        </w:rPr>
+        <w:t>} ha demostrado de manera fehaciente, con los documentos anexos a la demanda, que no posee bienes inmuebles, muebles registrables, establecimientos de comercio, vehículos ni activos de ningún tipo inscritos a su nombre, dentro o fuera del territorio nacional, tal como se acredita con los certificados de no propiedad expedidos por las autoridades competentes.</w:t>
+      </w:r>
+      <w:r>
+        <w:rPr>
+          <w:rFonts w:ascii="Calibri" w:eastAsia="Calibri" w:hAnsi="Calibri" w:cs="Calibri"/>
+          <w:sz w:val="22"/>
+          <w:szCs w:val="22"/>
+        </w:rPr>
+        <w:br/>
+      </w:r>
+    </w:p>
+    <w:p>
+      <w:pPr>
+        <w:pStyle w:val="Textonotapie"/>
+        <w:jc w:val="both"/>
+        <w:rPr>
+          <w:rFonts w:ascii="Calibri" w:eastAsia="Calibri" w:hAnsi="Calibri" w:cs="Calibri"/>
+          <w:b/>
+          <w:bCs/>
+          <w:sz w:val="22"/>
+          <w:szCs w:val="22"/>
+          <w:u w:val="single"/>
+        </w:rPr>
+      </w:pPr>
+      <w:r>
+        <w:rPr>
+          <w:rFonts w:ascii="Calibri" w:eastAsia="Calibri" w:hAnsi="Calibri" w:cs="Calibri"/>
+          <w:b/>
+          <w:bCs/>
+          <w:sz w:val="22"/>
+          <w:szCs w:val="22"/>
+          <w:u w:val="single"/>
+        </w:rPr>
+        <w:t xml:space="preserve">En virtud de lo anterior, y de conformidad con el inciso final del numeral 4° del artículo 563 modificado, a esta solicitud no le es exigible el cumplimiento del numeral 2° del artículo 539, esto </w:t>
+      </w:r>
+      <w:r>
+        <w:rPr>
+          <w:rFonts w:ascii="Calibri" w:eastAsia="Calibri" w:hAnsi="Calibri" w:cs="Calibri"/>
+          <w:b/>
+          <w:bCs/>
+          <w:sz w:val="22"/>
+          <w:szCs w:val="22"/>
+          <w:u w:val="single"/>
+        </w:rPr>
+        <w:lastRenderedPageBreak/>
+        <w:t>es, no se requiere la inclusión de una propuesta de negociación de deudas, pues el trámite al que se acoge el deudor es el de liquidación patrimonial directa, aplicando los artículos 539 (excepto su numeral 2) y 539A (excepto su parágrafo primero), según lo autoriza expresamente la norma.</w:t>
+      </w:r>
+      <w:bookmarkEnd w:id="2"/>
+      <w:r>
+        <w:rPr>
+          <w:rFonts w:ascii="Calibri" w:eastAsia="Calibri" w:hAnsi="Calibri" w:cs="Calibri"/>
+          <w:b/>
+          <w:bCs/>
+          <w:sz w:val="22"/>
+          <w:szCs w:val="22"/>
+          <w:u w:val="single"/>
+        </w:rPr>
+        <w:br/>
+      </w:r>
+    </w:p>
+    <w:p>
+      <w:pPr>
+        <w:pStyle w:val="Textonotapie"/>
+        <w:rPr>
+          <w:rFonts w:ascii="Calibri" w:hAnsi="Calibri" w:cs="Calibri"/>
+          <w:b/>
+          <w:bCs/>
+          <w:sz w:val="24"/>
+          <w:szCs w:val="24"/>
+        </w:rPr>
+      </w:pPr>
+      <w:r>
+        <w:rPr>
+          <w:rFonts w:ascii="Calibri" w:hAnsi="Calibri" w:cs="Calibri"/>
+          <w:b/>
+          <w:bCs/>
+          <w:sz w:val="24"/>
+          <w:szCs w:val="24"/>
+        </w:rPr>
+        <w:t>HECHO QUINTO:</w:t>
       </w:r>
     </w:p>
     <w:tbl>
@@ -5028,7 +5600,7 @@
                 <w:bCs/>
                 <w:color w:val="FF0000"/>
               </w:rPr>
-              <w:t>IV</w:t>
+              <w:t>V</w:t>
             </w:r>
             <w:r>
               <w:rPr>
@@ -5088,7 +5660,7 @@
               </w:rPr>
               <w:t>ARTÍCULO </w:t>
             </w:r>
-            <w:hyperlink r:id="rId14" w:anchor="539" w:history="1">
+            <w:hyperlink r:id="rId15" w:anchor="539" w:history="1">
               <w:r>
                 <w:rPr>
                   <w:rStyle w:val="Hipervnculo"/>
@@ -5726,7 +6298,6 @@
                 <w:color w:val="000000"/>
                 <w:lang w:val="en-US" w:eastAsia="es-CO"/>
               </w:rPr>
-              <w:lastRenderedPageBreak/>
               <w:t>{%tr for item in assets %}</w:t>
             </w:r>
           </w:p>
@@ -5755,14 +6326,14 @@
               <w:rPr>
                 <w:rFonts w:ascii="Aptos Narrow" w:eastAsia="Times New Roman" w:hAnsi="Aptos Narrow"/>
                 <w:color w:val="000000"/>
-                <w:lang w:val="en-US" w:eastAsia="es-CO"/>
+                <w:lang w:eastAsia="es-CO"/>
               </w:rPr>
             </w:pPr>
             <w:r>
               <w:rPr>
                 <w:rFonts w:ascii="Aptos Narrow" w:eastAsia="Times New Roman" w:hAnsi="Aptos Narrow"/>
                 <w:color w:val="000000"/>
-                <w:lang w:val="en-US" w:eastAsia="es-CO"/>
+                <w:lang w:eastAsia="es-CO"/>
               </w:rPr>
               <w:t>{{</w:t>
             </w:r>
@@ -5772,7 +6343,7 @@
               <w:rPr>
                 <w:rFonts w:ascii="Aptos Narrow" w:eastAsia="Times New Roman" w:hAnsi="Aptos Narrow"/>
                 <w:color w:val="000000"/>
-                <w:lang w:val="en-US" w:eastAsia="es-CO"/>
+                <w:lang w:eastAsia="es-CO"/>
               </w:rPr>
               <w:t>item.asset</w:t>
             </w:r>
@@ -5781,7 +6352,7 @@
               <w:rPr>
                 <w:rFonts w:ascii="Aptos Narrow" w:eastAsia="Times New Roman" w:hAnsi="Aptos Narrow"/>
                 <w:color w:val="000000"/>
-                <w:lang w:val="en-US" w:eastAsia="es-CO"/>
+                <w:lang w:eastAsia="es-CO"/>
               </w:rPr>
               <w:t>_type</w:t>
             </w:r>
@@ -5790,7 +6361,7 @@
               <w:rPr>
                 <w:rFonts w:ascii="Aptos Narrow" w:eastAsia="Times New Roman" w:hAnsi="Aptos Narrow"/>
                 <w:color w:val="000000"/>
-                <w:lang w:val="en-US" w:eastAsia="es-CO"/>
+                <w:lang w:eastAsia="es-CO"/>
               </w:rPr>
               <w:t>}}:</w:t>
             </w:r>
@@ -5798,7 +6369,7 @@
               <w:rPr>
                 <w:rFonts w:ascii="Aptos Narrow" w:eastAsia="Times New Roman" w:hAnsi="Aptos Narrow"/>
                 <w:color w:val="000000"/>
-                <w:lang w:val="en-US" w:eastAsia="es-CO"/>
+                <w:lang w:eastAsia="es-CO"/>
               </w:rPr>
               <w:br/>
               <w:t>{{item.name}}</w:t>
@@ -6580,6 +7151,7 @@
                 <w:color w:val="000000"/>
                 <w:lang w:eastAsia="es-CO"/>
               </w:rPr>
+              <w:lastRenderedPageBreak/>
               <w:t>{%</w:t>
             </w:r>
             <w:proofErr w:type="spellStart"/>
@@ -6653,7 +7225,27 @@
           <w:sz w:val="24"/>
           <w:szCs w:val="24"/>
         </w:rPr>
-        <w:t xml:space="preserve"> %} Al momento no tengo posesión de ningún bien mueble y/o inmueble {% </w:t>
+        <w:t xml:space="preserve"> %} Al momento </w:t>
+      </w:r>
+      <w:r>
+        <w:rPr>
+          <w:rFonts w:cs="Calibri"/>
+          <w:b/>
+          <w:bCs/>
+          <w:sz w:val="24"/>
+          <w:szCs w:val="24"/>
+        </w:rPr>
+        <w:t>el deudor no tiene</w:t>
+      </w:r>
+      <w:r>
+        <w:rPr>
+          <w:rFonts w:cs="Calibri"/>
+          <w:b/>
+          <w:bCs/>
+          <w:sz w:val="24"/>
+          <w:szCs w:val="24"/>
+        </w:rPr>
+        <w:t xml:space="preserve"> posesión de ningún bien mueble y/o inmueble {% </w:t>
       </w:r>
       <w:proofErr w:type="spellStart"/>
       <w:r>
@@ -6760,7 +7352,7 @@
                 <w:bCs/>
                 <w:color w:val="FF0000"/>
               </w:rPr>
-              <w:t>VI.</w:t>
+              <w:t>V.</w:t>
             </w:r>
             <w:r>
               <w:rPr>
@@ -6811,7 +7403,7 @@
               </w:rPr>
               <w:t>ARTÍCULO </w:t>
             </w:r>
-            <w:hyperlink r:id="rId15" w:anchor="539" w:history="1">
+            <w:hyperlink r:id="rId16" w:anchor="539" w:history="1">
               <w:r>
                 <w:rPr>
                   <w:rStyle w:val="Hipervnculo"/>
@@ -7336,7 +7928,6 @@
                 <w:color w:val="000000"/>
                 <w:lang w:val="en-US" w:eastAsia="es-CO"/>
               </w:rPr>
-              <w:lastRenderedPageBreak/>
               <w:t xml:space="preserve">{%tr for item in </w:t>
             </w:r>
             <w:proofErr w:type="spellStart"/>
@@ -8157,6 +8748,7 @@
                 <w:bCs/>
                 <w:color w:val="FF0000"/>
               </w:rPr>
+              <w:lastRenderedPageBreak/>
               <w:t>VI.</w:t>
             </w:r>
             <w:r>
@@ -8208,7 +8800,7 @@
               </w:rPr>
               <w:t>ARTÍCULO </w:t>
             </w:r>
-            <w:hyperlink r:id="rId16" w:anchor="539" w:history="1">
+            <w:hyperlink r:id="rId17" w:anchor="539" w:history="1">
               <w:r>
                 <w:rPr>
                   <w:rStyle w:val="Hipervnculo"/>
@@ -9166,7 +9758,6 @@
                 <w:bCs/>
                 <w:color w:val="FF0000"/>
               </w:rPr>
-              <w:lastRenderedPageBreak/>
               <w:t>VII</w:t>
             </w:r>
             <w:r>
@@ -9227,7 +9818,7 @@
               </w:rPr>
               <w:t>ARTÍCULO </w:t>
             </w:r>
-            <w:hyperlink r:id="rId17" w:anchor="539" w:history="1">
+            <w:hyperlink r:id="rId18" w:anchor="539" w:history="1">
               <w:r>
                 <w:rPr>
                   <w:rStyle w:val="Hipervnculo"/>
@@ -10140,6 +10731,7 @@
                 <w:color w:val="000000"/>
                 <w:lang w:eastAsia="es-CO"/>
               </w:rPr>
+              <w:lastRenderedPageBreak/>
               <w:t xml:space="preserve">Total </w:t>
             </w:r>
             <w:proofErr w:type="gramStart"/>
@@ -11139,9 +11731,26 @@
           <w:rFonts w:eastAsia="Times New Roman" w:cs="Calibri"/>
           <w:b/>
           <w:bCs/>
-          <w:lang w:val="en-US"/>
-        </w:rPr>
-        <w:t xml:space="preserve">{% endif </w:t>
+        </w:rPr>
+        <w:t xml:space="preserve">{% </w:t>
+      </w:r>
+      <w:proofErr w:type="spellStart"/>
+      <w:r>
+        <w:rPr>
+          <w:rFonts w:eastAsia="Times New Roman" w:cs="Calibri"/>
+          <w:b/>
+          <w:bCs/>
+        </w:rPr>
+        <w:t>endif</w:t>
+      </w:r>
+      <w:proofErr w:type="spellEnd"/>
+      <w:r>
+        <w:rPr>
+          <w:rFonts w:eastAsia="Times New Roman" w:cs="Calibri"/>
+          <w:b/>
+          <w:bCs/>
+        </w:rPr>
+        <w:t xml:space="preserve"> </w:t>
       </w:r>
       <w:proofErr w:type="gramStart"/>
       <w:r>
@@ -11149,7 +11758,6 @@
           <w:rFonts w:eastAsia="Times New Roman" w:cs="Calibri"/>
           <w:b/>
           <w:bCs/>
-          <w:lang w:val="en-US"/>
         </w:rPr>
         <w:t>%}{</w:t>
       </w:r>
@@ -11159,7 +11767,6 @@
           <w:rFonts w:eastAsia="Times New Roman" w:cs="Calibri"/>
           <w:b/>
           <w:bCs/>
-          <w:lang w:val="en-US"/>
         </w:rPr>
         <w:t xml:space="preserve">% </w:t>
       </w:r>
@@ -11169,7 +11776,6 @@
           <w:rFonts w:eastAsia="Times New Roman" w:cs="Calibri"/>
           <w:b/>
           <w:bCs/>
-          <w:lang w:val="en-US"/>
         </w:rPr>
         <w:t>endfor</w:t>
       </w:r>
@@ -11179,7 +11785,6 @@
           <w:rFonts w:eastAsia="Times New Roman" w:cs="Calibri"/>
           <w:b/>
           <w:bCs/>
-          <w:lang w:val="en-US"/>
         </w:rPr>
         <w:t xml:space="preserve"> %}</w:t>
       </w:r>
@@ -11277,6 +11882,155 @@
         </w:rPr>
         <w:t xml:space="preserve"> COP</w:t>
       </w:r>
+    </w:p>
+    <w:p>
+      <w:pPr>
+        <w:pStyle w:val="Textonotapie"/>
+        <w:jc w:val="both"/>
+        <w:rPr>
+          <w:rFonts w:ascii="Calibri" w:hAnsi="Calibri" w:cs="Calibri"/>
+          <w:sz w:val="22"/>
+          <w:szCs w:val="22"/>
+        </w:rPr>
+      </w:pPr>
+      <w:bookmarkStart w:id="3" w:name="_Hlk198832585"/>
+      <w:r>
+        <w:rPr>
+          <w:rFonts w:ascii="Calibri" w:hAnsi="Calibri" w:cs="Calibri"/>
+          <w:sz w:val="22"/>
+          <w:szCs w:val="22"/>
+        </w:rPr>
+        <w:t>Informa el deudor que, conforme a su realidad económica actual y al principio de veracidad</w:t>
+      </w:r>
+      <w:r>
+        <w:rPr>
+          <w:rFonts w:ascii="Calibri" w:hAnsi="Calibri" w:cs="Calibri"/>
+          <w:sz w:val="22"/>
+          <w:szCs w:val="22"/>
+        </w:rPr>
+        <w:t xml:space="preserve"> </w:t>
+      </w:r>
+      <w:r>
+        <w:rPr>
+          <w:rFonts w:ascii="Calibri" w:hAnsi="Calibri" w:cs="Calibri"/>
+          <w:sz w:val="22"/>
+          <w:szCs w:val="22"/>
+        </w:rPr>
+        <w:t>consagrado en el artículo 83 de la Constitución Política, después de cubrir sus gastos esenciales y de subsistencia mínimos, únicamente le queda un excedente mensual disponible de $ {{</w:t>
+      </w:r>
+      <w:proofErr w:type="spellStart"/>
+      <w:r>
+        <w:rPr>
+          <w:rFonts w:ascii="Calibri" w:hAnsi="Calibri" w:cs="Calibri"/>
+          <w:sz w:val="22"/>
+          <w:szCs w:val="22"/>
+        </w:rPr>
+        <w:t>proposed_monthly_value</w:t>
+      </w:r>
+      <w:proofErr w:type="spellEnd"/>
+      <w:r>
+        <w:rPr>
+          <w:rFonts w:ascii="Calibri" w:hAnsi="Calibri" w:cs="Calibri"/>
+          <w:sz w:val="22"/>
+          <w:szCs w:val="22"/>
+        </w:rPr>
+        <w:t>}} COP, el cual resulta absolutamente insuficiente para satisfacer las múltiples</w:t>
+      </w:r>
+      <w:r>
+        <w:rPr>
+          <w:rFonts w:ascii="Calibri" w:hAnsi="Calibri" w:cs="Calibri"/>
+          <w:sz w:val="22"/>
+          <w:szCs w:val="22"/>
+        </w:rPr>
+        <w:t xml:space="preserve"> </w:t>
+      </w:r>
+      <w:r>
+        <w:rPr>
+          <w:rFonts w:ascii="Calibri" w:hAnsi="Calibri" w:cs="Calibri"/>
+          <w:sz w:val="22"/>
+          <w:szCs w:val="22"/>
+        </w:rPr>
+        <w:t>obligaciones que mantiene con distintos acreedores.</w:t>
+      </w:r>
+    </w:p>
+    <w:p>
+      <w:pPr>
+        <w:pStyle w:val="Textonotapie"/>
+        <w:jc w:val="both"/>
+        <w:rPr>
+          <w:rFonts w:ascii="Calibri" w:hAnsi="Calibri" w:cs="Calibri"/>
+          <w:sz w:val="22"/>
+          <w:szCs w:val="22"/>
+        </w:rPr>
+      </w:pPr>
+    </w:p>
+    <w:p>
+      <w:pPr>
+        <w:pStyle w:val="Textonotapie"/>
+        <w:jc w:val="both"/>
+        <w:rPr>
+          <w:rFonts w:ascii="Calibri" w:hAnsi="Calibri" w:cs="Calibri"/>
+          <w:sz w:val="22"/>
+          <w:szCs w:val="22"/>
+        </w:rPr>
+      </w:pPr>
+      <w:r>
+        <w:rPr>
+          <w:rFonts w:ascii="Calibri" w:hAnsi="Calibri" w:cs="Calibri"/>
+          <w:sz w:val="22"/>
+          <w:szCs w:val="22"/>
+        </w:rPr>
+        <w:t>Los gastos esenciales del hogar —entre ellos alimentación, servicios públicos, arriendo, salud, transporte, vestuario básico y cuidado familiar— se encuentran protegidos constitucionalmente por el bloque de constitucionalidad, incluyendo el artículo 11 de la Constitución Política (derecho a la vida digna), los artículos 44 y 53 (protección reforzada a los menores y al trabajador), las normas del Código Civil en materia alimentaria (art. 411), así como los tratados internacionales sobre derechos humanos ratificados por Colombia, tales como el Pacto Internacional de Derechos Económicos, Sociales y Culturales. Asimismo, el Instituto Colombiano de Bienestar Familiar – ICBF reconoce estándares mínimos de cobertura de necesidades para la protección integral del grupo familiar.</w:t>
+      </w:r>
+    </w:p>
+    <w:p>
+      <w:pPr>
+        <w:pStyle w:val="Textonotapie"/>
+        <w:jc w:val="both"/>
+        <w:rPr>
+          <w:rFonts w:ascii="Calibri" w:hAnsi="Calibri" w:cs="Calibri"/>
+          <w:sz w:val="22"/>
+          <w:szCs w:val="22"/>
+        </w:rPr>
+      </w:pPr>
+    </w:p>
+    <w:p>
+      <w:pPr>
+        <w:pStyle w:val="Textonotapie"/>
+        <w:jc w:val="both"/>
+        <w:rPr>
+          <w:rFonts w:ascii="Calibri" w:hAnsi="Calibri" w:cs="Calibri"/>
+          <w:sz w:val="22"/>
+          <w:szCs w:val="22"/>
+        </w:rPr>
+      </w:pPr>
+      <w:r>
+        <w:rPr>
+          <w:rFonts w:ascii="Calibri" w:hAnsi="Calibri" w:cs="Calibri"/>
+          <w:sz w:val="22"/>
+          <w:szCs w:val="22"/>
+        </w:rPr>
+        <w:t>Por tanto, el único recurso realmente disponible de su ingreso total, luego de descontar los gastos vitales protegidos, es el monto residual de $ {{</w:t>
+      </w:r>
+      <w:proofErr w:type="spellStart"/>
+      <w:r>
+        <w:rPr>
+          <w:rFonts w:ascii="Calibri" w:hAnsi="Calibri" w:cs="Calibri"/>
+          <w:sz w:val="22"/>
+          <w:szCs w:val="22"/>
+        </w:rPr>
+        <w:t>proposed_monthly_value</w:t>
+      </w:r>
+      <w:proofErr w:type="spellEnd"/>
+      <w:r>
+        <w:rPr>
+          <w:rFonts w:ascii="Calibri" w:hAnsi="Calibri" w:cs="Calibri"/>
+          <w:sz w:val="22"/>
+          <w:szCs w:val="22"/>
+        </w:rPr>
+        <w:t>}} COP mensuales, razón por la cual acude al presente régimen de insolvencia actuando bajo los principios de buena fe procesal, transparencia patrimonial y sin ánimo alguno de defraudar, sino con el propósito legítimo de reorganizar su situación financiera y garantizar el respeto a su dignidad humana y a la de su familia.</w:t>
+      </w:r>
+      <w:bookmarkEnd w:id="3"/>
     </w:p>
     <w:p>
       <w:pPr>
@@ -11347,7 +12101,16 @@
                 <w:bCs/>
                 <w:color w:val="FF0000"/>
               </w:rPr>
-              <w:t>X.</w:t>
+              <w:t>VIII</w:t>
+            </w:r>
+            <w:r>
+              <w:rPr>
+                <w:rFonts w:cs="Calibri"/>
+                <w:b/>
+                <w:bCs/>
+                <w:color w:val="FF0000"/>
+              </w:rPr>
+              <w:t>.</w:t>
             </w:r>
             <w:r>
               <w:rPr>
@@ -11398,7 +12161,7 @@
               </w:rPr>
               <w:t>ARTÍCULO </w:t>
             </w:r>
-            <w:hyperlink r:id="rId18" w:anchor="539" w:history="1">
+            <w:hyperlink r:id="rId19" w:anchor="539" w:history="1">
               <w:r>
                 <w:rPr>
                   <w:rStyle w:val="Hipervnculo"/>
@@ -11510,14 +12273,14 @@
           <w:rFonts w:ascii="Calibri" w:eastAsia="Calibri" w:hAnsi="Calibri" w:cs="Calibri"/>
           <w:sz w:val="22"/>
           <w:szCs w:val="22"/>
-          <w:lang w:val="en-US"/>
-        </w:rPr>
-      </w:pPr>
-      <w:r>
-        <w:rPr>
-          <w:b/>
-          <w:bCs/>
-        </w:rPr>
+        </w:rPr>
+      </w:pPr>
+      <w:r>
+        <w:rPr>
+          <w:b/>
+          <w:bCs/>
+        </w:rPr>
+        <w:lastRenderedPageBreak/>
         <w:br/>
       </w:r>
       <w:r>
@@ -11525,18 +12288,27 @@
           <w:rFonts w:ascii="Calibri" w:eastAsia="Calibri" w:hAnsi="Calibri" w:cs="Calibri"/>
           <w:sz w:val="22"/>
           <w:szCs w:val="22"/>
-          <w:lang w:val="en-US"/>
         </w:rPr>
         <w:br/>
-      </w:r>
+        <w:t xml:space="preserve">{% </w:t>
+      </w:r>
+      <w:proofErr w:type="spellStart"/>
       <w:r>
         <w:rPr>
           <w:rFonts w:ascii="Calibri" w:eastAsia="Calibri" w:hAnsi="Calibri" w:cs="Calibri"/>
           <w:sz w:val="22"/>
           <w:szCs w:val="22"/>
-          <w:lang w:val="en-US"/>
-        </w:rPr>
-        <w:t xml:space="preserve">{% if </w:t>
+        </w:rPr>
+        <w:t>if</w:t>
+      </w:r>
+      <w:proofErr w:type="spellEnd"/>
+      <w:r>
+        <w:rPr>
+          <w:rFonts w:ascii="Calibri" w:eastAsia="Calibri" w:hAnsi="Calibri" w:cs="Calibri"/>
+          <w:sz w:val="22"/>
+          <w:szCs w:val="22"/>
+        </w:rPr>
+        <w:t xml:space="preserve"> </w:t>
       </w:r>
       <w:proofErr w:type="spellStart"/>
       <w:proofErr w:type="gramStart"/>
@@ -11545,7 +12317,6 @@
           <w:rFonts w:ascii="Calibri" w:eastAsia="Calibri" w:hAnsi="Calibri" w:cs="Calibri"/>
           <w:sz w:val="22"/>
           <w:szCs w:val="22"/>
-          <w:lang w:val="en-US"/>
         </w:rPr>
         <w:t>partner.marital</w:t>
       </w:r>
@@ -11555,153 +12326,27 @@
           <w:rFonts w:ascii="Calibri" w:eastAsia="Calibri" w:hAnsi="Calibri" w:cs="Calibri"/>
           <w:sz w:val="22"/>
           <w:szCs w:val="22"/>
-          <w:lang w:val="en-US"/>
-        </w:rPr>
-        <w:t>_status</w:t>
+        </w:rPr>
+        <w:t>_</w:t>
+      </w:r>
+      <w:proofErr w:type="gramStart"/>
+      <w:r>
+        <w:rPr>
+          <w:rFonts w:ascii="Calibri" w:eastAsia="Calibri" w:hAnsi="Calibri" w:cs="Calibri"/>
+          <w:sz w:val="22"/>
+          <w:szCs w:val="22"/>
+        </w:rPr>
+        <w:t>status</w:t>
       </w:r>
       <w:proofErr w:type="spellEnd"/>
+      <w:proofErr w:type="gramEnd"/>
       <w:r>
         <w:rPr>
           <w:rFonts w:ascii="Calibri" w:eastAsia="Calibri" w:hAnsi="Calibri" w:cs="Calibri"/>
           <w:sz w:val="22"/>
           <w:szCs w:val="22"/>
-          <w:lang w:val="en-US"/>
-        </w:rPr>
-        <w:t xml:space="preserve"> in ['No </w:t>
-      </w:r>
-      <w:proofErr w:type="spellStart"/>
-      <w:r>
-        <w:rPr>
-          <w:rFonts w:ascii="Calibri" w:eastAsia="Calibri" w:hAnsi="Calibri" w:cs="Calibri"/>
-          <w:sz w:val="22"/>
-          <w:szCs w:val="22"/>
-          <w:lang w:val="en-US"/>
-        </w:rPr>
-        <w:t>aplica</w:t>
-      </w:r>
-      <w:proofErr w:type="spellEnd"/>
-      <w:r>
-        <w:rPr>
-          <w:rFonts w:ascii="Calibri" w:eastAsia="Calibri" w:hAnsi="Calibri" w:cs="Calibri"/>
-          <w:sz w:val="22"/>
-          <w:szCs w:val="22"/>
-          <w:lang w:val="en-US"/>
-        </w:rPr>
-        <w:t>'</w:t>
-      </w:r>
-      <w:r>
-        <w:rPr>
-          <w:rFonts w:ascii="Calibri" w:eastAsia="Calibri" w:hAnsi="Calibri" w:cs="Calibri"/>
-          <w:sz w:val="22"/>
-          <w:szCs w:val="22"/>
-          <w:lang w:val="en-US"/>
-        </w:rPr>
-        <w:t xml:space="preserve">, </w:t>
-      </w:r>
-      <w:r>
-        <w:rPr>
-          <w:rFonts w:ascii="Calibri" w:eastAsia="Calibri" w:hAnsi="Calibri" w:cs="Calibri"/>
-          <w:sz w:val="22"/>
-          <w:szCs w:val="22"/>
-          <w:lang w:val="en-US"/>
-        </w:rPr>
-        <w:t>'Soltero/a'</w:t>
-      </w:r>
-      <w:r>
-        <w:rPr>
-          <w:rFonts w:ascii="Calibri" w:eastAsia="Calibri" w:hAnsi="Calibri" w:cs="Calibri"/>
-          <w:sz w:val="22"/>
-          <w:szCs w:val="22"/>
-          <w:lang w:val="en-US"/>
-        </w:rPr>
-        <w:t xml:space="preserve">, </w:t>
-      </w:r>
-      <w:r>
-        <w:rPr>
-          <w:rFonts w:ascii="Calibri" w:eastAsia="Calibri" w:hAnsi="Calibri" w:cs="Calibri"/>
-          <w:sz w:val="22"/>
-          <w:szCs w:val="22"/>
-          <w:lang w:val="en-US"/>
-        </w:rPr>
-        <w:t>'</w:t>
-      </w:r>
-      <w:proofErr w:type="spellStart"/>
-      <w:r>
-        <w:rPr>
-          <w:rFonts w:ascii="Calibri" w:eastAsia="Calibri" w:hAnsi="Calibri" w:cs="Calibri"/>
-          <w:sz w:val="22"/>
-          <w:szCs w:val="22"/>
-          <w:lang w:val="en-US"/>
-        </w:rPr>
-        <w:t>Divorciado</w:t>
-      </w:r>
-      <w:proofErr w:type="spellEnd"/>
-      <w:r>
-        <w:rPr>
-          <w:rFonts w:ascii="Calibri" w:eastAsia="Calibri" w:hAnsi="Calibri" w:cs="Calibri"/>
-          <w:sz w:val="22"/>
-          <w:szCs w:val="22"/>
-          <w:lang w:val="en-US"/>
-        </w:rPr>
-        <w:t>/a'</w:t>
-      </w:r>
-      <w:r>
-        <w:rPr>
-          <w:rFonts w:ascii="Calibri" w:eastAsia="Calibri" w:hAnsi="Calibri" w:cs="Calibri"/>
-          <w:sz w:val="22"/>
-          <w:szCs w:val="22"/>
-          <w:lang w:val="en-US"/>
-        </w:rPr>
-        <w:t xml:space="preserve">, </w:t>
-      </w:r>
-      <w:r>
-        <w:rPr>
-          <w:rFonts w:ascii="Calibri" w:eastAsia="Calibri" w:hAnsi="Calibri" w:cs="Calibri"/>
-          <w:sz w:val="22"/>
-          <w:szCs w:val="22"/>
-          <w:lang w:val="en-US"/>
-        </w:rPr>
-        <w:t>'</w:t>
-      </w:r>
-      <w:proofErr w:type="spellStart"/>
-      <w:r>
-        <w:rPr>
-          <w:rFonts w:ascii="Calibri" w:eastAsia="Calibri" w:hAnsi="Calibri" w:cs="Calibri"/>
-          <w:sz w:val="22"/>
-          <w:szCs w:val="22"/>
-          <w:lang w:val="en-US"/>
-        </w:rPr>
-        <w:t>Viudo</w:t>
-      </w:r>
-      <w:proofErr w:type="spellEnd"/>
-      <w:r>
-        <w:rPr>
-          <w:rFonts w:ascii="Calibri" w:eastAsia="Calibri" w:hAnsi="Calibri" w:cs="Calibri"/>
-          <w:sz w:val="22"/>
-          <w:szCs w:val="22"/>
-          <w:lang w:val="en-US"/>
-        </w:rPr>
-        <w:t>/a</w:t>
-      </w:r>
-      <w:proofErr w:type="gramStart"/>
-      <w:r>
-        <w:rPr>
-          <w:rFonts w:ascii="Calibri" w:eastAsia="Calibri" w:hAnsi="Calibri" w:cs="Calibri"/>
-          <w:sz w:val="22"/>
-          <w:szCs w:val="22"/>
-          <w:lang w:val="en-US"/>
-        </w:rPr>
-        <w:t>']%</w:t>
-      </w:r>
-      <w:proofErr w:type="gramEnd"/>
-      <w:r>
-        <w:rPr>
-          <w:rFonts w:ascii="Calibri" w:eastAsia="Calibri" w:hAnsi="Calibri" w:cs="Calibri"/>
-          <w:sz w:val="22"/>
-          <w:szCs w:val="22"/>
-          <w:lang w:val="en-US"/>
-        </w:rPr>
-        <w:t>}</w:t>
+        </w:rPr>
+        <w:t xml:space="preserve"> in ['No aplica', 'Soltero/a', 'Divorciado/a', 'Viudo/a']%}</w:t>
       </w:r>
     </w:p>
     <w:p>
@@ -11719,7 +12364,6 @@
           <w:sz w:val="22"/>
           <w:szCs w:val="22"/>
         </w:rPr>
-        <w:lastRenderedPageBreak/>
         <w:t>N</w:t>
       </w:r>
       <w:r>
@@ -11746,7 +12390,6 @@
           <w:rFonts w:ascii="Calibri" w:eastAsia="Calibri" w:hAnsi="Calibri" w:cs="Calibri"/>
           <w:sz w:val="22"/>
           <w:szCs w:val="22"/>
-          <w:lang w:val="en-US"/>
         </w:rPr>
       </w:pPr>
       <w:r>
@@ -11754,9 +12397,26 @@
           <w:rFonts w:ascii="Calibri" w:eastAsia="Calibri" w:hAnsi="Calibri" w:cs="Calibri"/>
           <w:sz w:val="22"/>
           <w:szCs w:val="22"/>
-          <w:lang w:val="en-US"/>
-        </w:rPr>
-        <w:t>{% else %}</w:t>
+        </w:rPr>
+        <w:t xml:space="preserve">{% </w:t>
+      </w:r>
+      <w:proofErr w:type="spellStart"/>
+      <w:r>
+        <w:rPr>
+          <w:rFonts w:ascii="Calibri" w:eastAsia="Calibri" w:hAnsi="Calibri" w:cs="Calibri"/>
+          <w:sz w:val="22"/>
+          <w:szCs w:val="22"/>
+        </w:rPr>
+        <w:t>else</w:t>
+      </w:r>
+      <w:proofErr w:type="spellEnd"/>
+      <w:r>
+        <w:rPr>
+          <w:rFonts w:ascii="Calibri" w:eastAsia="Calibri" w:hAnsi="Calibri" w:cs="Calibri"/>
+          <w:sz w:val="22"/>
+          <w:szCs w:val="22"/>
+        </w:rPr>
+        <w:t xml:space="preserve"> %}</w:t>
       </w:r>
     </w:p>
     <w:p>
@@ -11766,6 +12426,66 @@
           <w:rFonts w:ascii="Calibri" w:eastAsia="Calibri" w:hAnsi="Calibri" w:cs="Calibri"/>
           <w:sz w:val="22"/>
           <w:szCs w:val="22"/>
+        </w:rPr>
+      </w:pPr>
+      <w:r>
+        <w:rPr>
+          <w:rFonts w:ascii="Calibri" w:eastAsia="Calibri" w:hAnsi="Calibri" w:cs="Calibri"/>
+          <w:sz w:val="22"/>
+          <w:szCs w:val="22"/>
+        </w:rPr>
+        <w:t>//</w:t>
+      </w:r>
+      <w:r>
+        <w:rPr>
+          <w:rFonts w:ascii="Calibri" w:eastAsia="Calibri" w:hAnsi="Calibri" w:cs="Calibri"/>
+          <w:sz w:val="22"/>
+          <w:szCs w:val="22"/>
+        </w:rPr>
+        <w:t xml:space="preserve">El deudor manifiesta que </w:t>
+      </w:r>
+      <w:proofErr w:type="gramStart"/>
+      <w:r>
+        <w:rPr>
+          <w:rFonts w:ascii="Calibri" w:eastAsia="Calibri" w:hAnsi="Calibri" w:cs="Calibri"/>
+          <w:sz w:val="22"/>
+          <w:szCs w:val="22"/>
+        </w:rPr>
+        <w:t xml:space="preserve">tiene </w:t>
+      </w:r>
+      <w:r>
+        <w:rPr>
+          <w:rFonts w:ascii="Calibri" w:eastAsia="Calibri" w:hAnsi="Calibri" w:cs="Calibri"/>
+          <w:sz w:val="22"/>
+          <w:szCs w:val="22"/>
+        </w:rPr>
+        <w:t xml:space="preserve"> Casado</w:t>
+      </w:r>
+      <w:proofErr w:type="gramEnd"/>
+      <w:r>
+        <w:rPr>
+          <w:rFonts w:ascii="Calibri" w:eastAsia="Calibri" w:hAnsi="Calibri" w:cs="Calibri"/>
+          <w:sz w:val="22"/>
+          <w:szCs w:val="22"/>
+        </w:rPr>
+        <w:t xml:space="preserve"> co</w:t>
+      </w:r>
+      <w:r>
+        <w:rPr>
+          <w:rFonts w:ascii="Calibri" w:eastAsia="Calibri" w:hAnsi="Calibri" w:cs="Calibri"/>
+          <w:sz w:val="22"/>
+          <w:szCs w:val="22"/>
+        </w:rPr>
+        <w:t>nyugal // unión libre, declaración = patrimonial vigente</w:t>
+      </w:r>
+    </w:p>
+    <w:p>
+      <w:pPr>
+        <w:pStyle w:val="Textonotapie"/>
+        <w:rPr>
+          <w:rFonts w:ascii="Calibri" w:eastAsia="Calibri" w:hAnsi="Calibri" w:cs="Calibri"/>
+          <w:sz w:val="22"/>
+          <w:szCs w:val="22"/>
           <w:lang w:val="en-US"/>
         </w:rPr>
       </w:pPr>
@@ -11798,25 +12518,7 @@
           <w:szCs w:val="22"/>
           <w:lang w:val="en-US"/>
         </w:rPr>
-        <w:t>partner</w:t>
-      </w:r>
-      <w:r>
-        <w:rPr>
-          <w:rFonts w:ascii="Calibri" w:eastAsia="Calibri" w:hAnsi="Calibri" w:cs="Calibri"/>
-          <w:sz w:val="22"/>
-          <w:szCs w:val="22"/>
-          <w:lang w:val="en-US"/>
-        </w:rPr>
-        <w:t>.</w:t>
-      </w:r>
-      <w:r>
-        <w:rPr>
-          <w:rFonts w:ascii="Calibri" w:eastAsia="Calibri" w:hAnsi="Calibri" w:cs="Calibri"/>
-          <w:sz w:val="22"/>
-          <w:szCs w:val="22"/>
-          <w:lang w:val="en-US"/>
-        </w:rPr>
-        <w:t>marital</w:t>
+        <w:t>partner.marital</w:t>
       </w:r>
       <w:proofErr w:type="gramEnd"/>
       <w:r>
@@ -12193,6 +12895,7 @@
           <w:rFonts w:ascii="Calibri" w:eastAsia="Calibri" w:hAnsi="Calibri" w:cs="Calibri"/>
           <w:sz w:val="22"/>
           <w:szCs w:val="22"/>
+          <w:lang w:val="en-US"/>
         </w:rPr>
       </w:pPr>
       <w:r>
@@ -12200,8 +12903,49 @@
           <w:rFonts w:ascii="Calibri" w:eastAsia="Calibri" w:hAnsi="Calibri" w:cs="Calibri"/>
           <w:sz w:val="22"/>
           <w:szCs w:val="22"/>
-        </w:rPr>
-        <w:t>Tiempo juntos (años): {{</w:t>
+          <w:lang w:val="en-US"/>
+        </w:rPr>
+        <w:t xml:space="preserve">Tiempo </w:t>
+      </w:r>
+      <w:proofErr w:type="spellStart"/>
+      <w:r>
+        <w:rPr>
+          <w:rFonts w:ascii="Calibri" w:eastAsia="Calibri" w:hAnsi="Calibri" w:cs="Calibri"/>
+          <w:sz w:val="22"/>
+          <w:szCs w:val="22"/>
+          <w:lang w:val="en-US"/>
+        </w:rPr>
+        <w:t>juntos</w:t>
+      </w:r>
+      <w:proofErr w:type="spellEnd"/>
+      <w:r>
+        <w:rPr>
+          <w:rFonts w:ascii="Calibri" w:eastAsia="Calibri" w:hAnsi="Calibri" w:cs="Calibri"/>
+          <w:sz w:val="22"/>
+          <w:szCs w:val="22"/>
+          <w:lang w:val="en-US"/>
+        </w:rPr>
+        <w:t xml:space="preserve"> (</w:t>
+      </w:r>
+      <w:proofErr w:type="spellStart"/>
+      <w:r>
+        <w:rPr>
+          <w:rFonts w:ascii="Calibri" w:eastAsia="Calibri" w:hAnsi="Calibri" w:cs="Calibri"/>
+          <w:sz w:val="22"/>
+          <w:szCs w:val="22"/>
+          <w:lang w:val="en-US"/>
+        </w:rPr>
+        <w:t>años</w:t>
+      </w:r>
+      <w:proofErr w:type="spellEnd"/>
+      <w:r>
+        <w:rPr>
+          <w:rFonts w:ascii="Calibri" w:eastAsia="Calibri" w:hAnsi="Calibri" w:cs="Calibri"/>
+          <w:sz w:val="22"/>
+          <w:szCs w:val="22"/>
+          <w:lang w:val="en-US"/>
+        </w:rPr>
+        <w:t>): {{</w:t>
       </w:r>
       <w:proofErr w:type="spellStart"/>
       <w:proofErr w:type="gramStart"/>
@@ -12210,6 +12954,7 @@
           <w:rFonts w:ascii="Calibri" w:eastAsia="Calibri" w:hAnsi="Calibri" w:cs="Calibri"/>
           <w:sz w:val="22"/>
           <w:szCs w:val="22"/>
+          <w:lang w:val="en-US"/>
         </w:rPr>
         <w:t>partner.relationship</w:t>
       </w:r>
@@ -12219,6 +12964,7 @@
           <w:rFonts w:ascii="Calibri" w:eastAsia="Calibri" w:hAnsi="Calibri" w:cs="Calibri"/>
           <w:sz w:val="22"/>
           <w:szCs w:val="22"/>
+          <w:lang w:val="en-US"/>
         </w:rPr>
         <w:t>_duration</w:t>
       </w:r>
@@ -12228,6 +12974,7 @@
           <w:rFonts w:ascii="Calibri" w:eastAsia="Calibri" w:hAnsi="Calibri" w:cs="Calibri"/>
           <w:sz w:val="22"/>
           <w:szCs w:val="22"/>
+          <w:lang w:val="en-US"/>
         </w:rPr>
         <w:t>}}</w:t>
       </w:r>
@@ -12442,7 +13189,7 @@
               </w:rPr>
               <w:t>ARTÍCULO </w:t>
             </w:r>
-            <w:hyperlink r:id="rId19" w:anchor="539" w:history="1">
+            <w:hyperlink r:id="rId20" w:anchor="539" w:history="1">
               <w:r>
                 <w:rPr>
                   <w:rStyle w:val="Hipervnculo"/>
@@ -12920,7 +13667,14 @@
         <w:rPr>
           <w:rStyle w:val="Textoennegrita"/>
         </w:rPr>
-        <w:t>carencia de patrimonio embargable</w:t>
+        <w:t xml:space="preserve">carencia </w:t>
+      </w:r>
+      <w:r>
+        <w:rPr>
+          <w:rStyle w:val="Textoennegrita"/>
+        </w:rPr>
+        <w:lastRenderedPageBreak/>
+        <w:t>de patrimonio embargable</w:t>
       </w:r>
       <w:r>
         <w:t xml:space="preserve"> significa que insistir en procesos ejecutivos individuales por parte de los acreedores sería en la práctica </w:t>
@@ -12932,11 +13686,7 @@
         <w:t>estéril</w:t>
       </w:r>
       <w:r>
-        <w:t xml:space="preserve"> y solo conduciría a dilapidar los pocos recursos del deudor en costas judiciales, profundizando su miseria sin lograr la satisfacción efectiva de las acreencias. Peor </w:t>
-      </w:r>
-      <w:r>
-        <w:lastRenderedPageBreak/>
-        <w:t xml:space="preserve">aún, de intentarse la ejecución forzada sobre los escasos bienes imprescindibles para la vida digna (como el salario mínimo, los implementos de trabajo o la vivienda de habitación única), se caería en la </w:t>
+        <w:t xml:space="preserve"> y solo conduciría a dilapidar los pocos recursos del deudor en costas judiciales, profundizando su miseria sin lograr la satisfacción efectiva de las acreencias. Peor aún, de intentarse la ejecución forzada sobre los escasos bienes imprescindibles para la vida digna (como el salario mínimo, los implementos de trabajo o la vivienda de habitación única), se caería en la </w:t>
       </w:r>
       <w:r>
         <w:rPr>
@@ -13150,7 +13900,15 @@
           <w:rFonts w:eastAsia="Times New Roman" w:cs="Calibri"/>
           <w:lang w:eastAsia="es-CO"/>
         </w:rPr>
-        <w:t>Dentro de dichos gastos, el componente alimentario —priorizado forzosamente sobre cualquier otra erogación— responde a criterios técnicos definidos por autoridades nacionales en materia de bienestar y nutrición, reflejando el costo real que implica garantizar el funcionamiento fisiológico y la estabilidad nutricional del individuo. La atención constante y urgente de esta necesidad ha desplazado por completo cualquier posibilidad de cumplimiento de las obligaciones financieras previamente contraídas, incluso aquellas revestidas de título ejecutivo o respaldadas por garantías.</w:t>
+        <w:t xml:space="preserve">Dentro de dichos gastos, el componente alimentario —priorizado forzosamente sobre cualquier otra erogación— responde a criterios técnicos definidos por autoridades nacionales en materia de bienestar y nutrición, reflejando el costo real que implica garantizar el funcionamiento fisiológico y </w:t>
+      </w:r>
+      <w:r>
+        <w:rPr>
+          <w:rFonts w:eastAsia="Times New Roman" w:cs="Calibri"/>
+          <w:lang w:eastAsia="es-CO"/>
+        </w:rPr>
+        <w:lastRenderedPageBreak/>
+        <w:t>la estabilidad nutricional del individuo. La atención constante y urgente de esta necesidad ha desplazado por completo cualquier posibilidad de cumplimiento de las obligaciones financieras previamente contraídas, incluso aquellas revestidas de título ejecutivo o respaldadas por garantías.</w:t>
       </w:r>
     </w:p>
     <w:p>
@@ -13167,7 +13925,6 @@
           <w:rFonts w:eastAsia="Times New Roman" w:cs="Calibri"/>
           <w:lang w:eastAsia="es-CO"/>
         </w:rPr>
-        <w:lastRenderedPageBreak/>
         <w:t>La imposibilidad material de atender simultáneamente los requerimientos elementales de subsistencia y las exigencias de los acreedores ha derivado en una afectación sustancial a su salud mental y emocional. Esta se ha traducido en episodios de ansiedad, insomnio, fatiga crónica y manifestaciones físicas relacionadas con el estrés prolongado. Tal cuadro, ampliamente documentado por la doctrina internacional en salud pública, representa una consecuencia directa del sobreendeudamiento y de las presiones socioeconómicas estructurales a las que se encuentra sometido el deudor.</w:t>
       </w:r>
     </w:p>
@@ -13511,7 +14268,15 @@
           <w:rFonts w:eastAsia="Times New Roman" w:cs="Calibri"/>
           <w:lang w:eastAsia="es-CO"/>
         </w:rPr>
-        <w:t xml:space="preserve"> (incluyendo la adquisición de medicamentos y tratamientos) y el pago de </w:t>
+        <w:t xml:space="preserve"> (incluyendo la </w:t>
+      </w:r>
+      <w:r>
+        <w:rPr>
+          <w:rFonts w:eastAsia="Times New Roman" w:cs="Calibri"/>
+          <w:lang w:eastAsia="es-CO"/>
+        </w:rPr>
+        <w:lastRenderedPageBreak/>
+        <w:t xml:space="preserve">adquisición de medicamentos y tratamientos) y el pago de </w:t>
       </w:r>
       <w:r>
         <w:rPr>
@@ -13559,15 +14324,7 @@
           <w:rFonts w:eastAsia="Times New Roman" w:cs="Calibri"/>
           <w:lang w:eastAsia="es-CO"/>
         </w:rPr>
-        <w:t xml:space="preserve">, reconocido </w:t>
-      </w:r>
-      <w:r>
-        <w:rPr>
-          <w:rFonts w:eastAsia="Times New Roman" w:cs="Calibri"/>
-          <w:lang w:eastAsia="es-CO"/>
-        </w:rPr>
-        <w:lastRenderedPageBreak/>
-        <w:t xml:space="preserve">explícitamente por la Constitución Política de Colombia como pilar del Estado Social de Derecho. Igualmente, instrumentos internacionales de derechos humanos ratificados por Colombia –como la </w:t>
+        <w:t xml:space="preserve">, reconocido explícitamente por la Constitución Política de Colombia como pilar del Estado Social de Derecho. Igualmente, instrumentos internacionales de derechos humanos ratificados por Colombia –como la </w:t>
       </w:r>
       <w:r>
         <w:rPr>
@@ -13943,7 +14700,16 @@
           <w:szCs w:val="24"/>
           <w:lang w:eastAsia="es-CO"/>
         </w:rPr>
-        <w:t>, y que tal circunstancia extraordinaria amerita la protección legal que brinda el proceso concursal, en consonancia con los deberes estatales de solidaridad y protección a las personas en condición de vulnerabilidad económica.</w:t>
+        <w:t xml:space="preserve">, y que tal circunstancia extraordinaria amerita la protección legal que brinda el proceso concursal, en </w:t>
+      </w:r>
+      <w:r>
+        <w:rPr>
+          <w:rFonts w:eastAsia="Times New Roman" w:cs="Calibri"/>
+          <w:szCs w:val="24"/>
+          <w:lang w:eastAsia="es-CO"/>
+        </w:rPr>
+        <w:lastRenderedPageBreak/>
+        <w:t>consonancia con los deberes estatales de solidaridad y protección a las personas en condición de vulnerabilidad económica.</w:t>
       </w:r>
     </w:p>
     <w:p>
@@ -13986,7 +14752,6 @@
         <w:rPr>
           <w:rStyle w:val="Textoennegrita"/>
         </w:rPr>
-        <w:lastRenderedPageBreak/>
         <w:t>Impacto en la salud física y mental por el estrés financiero:</w:t>
       </w:r>
       <w:r>
@@ -14218,7 +14983,11 @@
         <w:t>crisis financiera</w:t>
       </w:r>
       <w:r>
-        <w:t xml:space="preserve"> del deudor ha puesto en grave riesgo el goce efectivo de los derechos fundamentales de estos familiares a cargo, pues la </w:t>
+        <w:t xml:space="preserve"> del deudor ha puesto en grave riesgo el goce efectivo de los derechos fundamentales de </w:t>
+      </w:r>
+      <w:r>
+        <w:lastRenderedPageBreak/>
+        <w:t xml:space="preserve">estos familiares a cargo, pues la </w:t>
       </w:r>
       <w:r>
         <w:rPr>
@@ -14250,14 +15019,7 @@
         <w:rPr>
           <w:rStyle w:val="Textoennegrita"/>
         </w:rPr>
-        <w:t xml:space="preserve">núcleo </w:t>
-      </w:r>
-      <w:r>
-        <w:rPr>
-          <w:rStyle w:val="Textoennegrita"/>
-        </w:rPr>
-        <w:lastRenderedPageBreak/>
-        <w:t>fundamental de la sociedad</w:t>
+        <w:t>núcleo fundamental de la sociedad</w:t>
       </w:r>
       <w:r>
         <w:t xml:space="preserve"> y le confiere protección especial, y a su vez dispone deberes estatales y sociales de proteger a los niños, garantizar el bienestar de las personas de la tercera edad y asistir a quienes se encuentran en situación de debilidad manifiesta. De igual manera, en el ámbito del derecho internacional de los derechos humanos, Colombia ha suscrito tratados que la obligan a velar por estos grupos vulnerables: por ejemplo, la </w:t>
@@ -14620,6 +15382,7 @@
           <w:sz w:val="22"/>
           <w:szCs w:val="22"/>
         </w:rPr>
+        <w:lastRenderedPageBreak/>
         <w:t>TERCERA:</w:t>
       </w:r>
       <w:r>
@@ -14662,16 +15425,7 @@
           <w:sz w:val="22"/>
           <w:szCs w:val="22"/>
         </w:rPr>
-        <w:t xml:space="preserve"> relacionados por el deudor en la documentación aportada (así como al cónyuge o compañero permanente, si lo hubiere), informándoles de la apertura del presente proceso de liquidación patrimonial para que puedan hacerse parte en él y presentar oportunamente sus créditos, conforme </w:t>
-      </w:r>
-      <w:r>
-        <w:rPr>
-          <w:rFonts w:ascii="Calibri" w:hAnsi="Calibri" w:cs="Calibri"/>
-          <w:sz w:val="22"/>
-          <w:szCs w:val="22"/>
-        </w:rPr>
-        <w:lastRenderedPageBreak/>
-        <w:t>lo dispone la normatividad concursal</w:t>
+        <w:t xml:space="preserve"> relacionados por el deudor en la documentación aportada (así como al cónyuge o compañero permanente, si lo hubiere), informándoles de la apertura del presente proceso de liquidación patrimonial para que puedan hacerse parte en él y presentar oportunamente sus créditos, conforme lo dispone la normatividad concursal</w:t>
       </w:r>
       <w:r>
         <w:rPr>
@@ -15380,6 +16134,7 @@
           <w:rFonts w:eastAsia="Times New Roman" w:cs="Calibri"/>
           <w:lang w:eastAsia="es-CO"/>
         </w:rPr>
+        <w:lastRenderedPageBreak/>
         <w:t>Prohíbe la discriminación laboral por estar en insolvencia (Art. 532, parágrafo 3).</w:t>
       </w:r>
     </w:p>
@@ -15440,7 +16195,6 @@
           <w:rFonts w:eastAsia="Times New Roman" w:cs="Calibri"/>
           <w:lang w:eastAsia="es-CO"/>
         </w:rPr>
-        <w:lastRenderedPageBreak/>
         <w:t>Se prohíbe ejecutar la vivienda de uso familiar cuando constituye mínimo vital (Arts. 545 y 571).</w:t>
       </w:r>
     </w:p>
@@ -15911,7 +16665,15 @@
           <w:rFonts w:eastAsia="Times New Roman" w:cs="Calibri"/>
           <w:lang w:eastAsia="es-CO"/>
         </w:rPr>
-        <w:t xml:space="preserve">El procedimiento de insolvencia patrimonial de la persona natural no comerciante, regulado por la Ley 2445 de 2025, la Ley 1564 de 2012 y el Decreto 2677 de 2012, se erige como una herramienta de justicia social y restaurativa, dirigida a la </w:t>
+        <w:t xml:space="preserve">El procedimiento de insolvencia patrimonial de la persona natural no comerciante, regulado por la Ley 2445 de 2025, la Ley 1564 de 2012 y el Decreto 2677 de 2012, se erige como una herramienta </w:t>
+      </w:r>
+      <w:r>
+        <w:rPr>
+          <w:rFonts w:eastAsia="Times New Roman" w:cs="Calibri"/>
+          <w:lang w:eastAsia="es-CO"/>
+        </w:rPr>
+        <w:lastRenderedPageBreak/>
+        <w:t xml:space="preserve">de justicia social y restaurativa, dirigida a la </w:t>
       </w:r>
       <w:r>
         <w:rPr>
@@ -15959,15 +16721,7 @@
           <w:rFonts w:eastAsia="Times New Roman" w:cs="Calibri"/>
           <w:lang w:eastAsia="es-CO"/>
         </w:rPr>
-        <w:t xml:space="preserve">, conforme al bloque de constitucionalidad (art. 93 CP), la jurisprudencia </w:t>
-      </w:r>
-      <w:r>
-        <w:rPr>
-          <w:rFonts w:eastAsia="Times New Roman" w:cs="Calibri"/>
-          <w:lang w:eastAsia="es-CO"/>
-        </w:rPr>
-        <w:lastRenderedPageBreak/>
-        <w:t xml:space="preserve">constitucional (T-585/06, SU-111/18, C-555/21), y tratados internacionales de derechos humanos como el PIDESC, la CADH y el Protocolo de San Salvador. Por tanto, </w:t>
+        <w:t xml:space="preserve">, conforme al bloque de constitucionalidad (art. 93 CP), la jurisprudencia constitucional (T-585/06, SU-111/18, C-555/21), y tratados internacionales de derechos humanos como el PIDESC, la CADH y el Protocolo de San Salvador. Por tanto, </w:t>
       </w:r>
       <w:r>
         <w:rPr>
@@ -16357,6 +17111,7 @@
           <w:rFonts w:eastAsia="Times New Roman" w:cs="Calibri"/>
           <w:lang w:eastAsia="es-CO"/>
         </w:rPr>
+        <w:lastRenderedPageBreak/>
         <w:t xml:space="preserve">Solicito respetuosamente que se decrete la </w:t>
       </w:r>
       <w:r>
@@ -16521,7 +17276,6 @@
           <w:rFonts w:eastAsia="Times New Roman" w:cs="Calibri"/>
           <w:lang w:eastAsia="es-CO"/>
         </w:rPr>
-        <w:lastRenderedPageBreak/>
         <w:t xml:space="preserve">Esta diligencia resulta </w:t>
       </w:r>
       <w:r>
@@ -16883,6 +17637,7 @@
           <w:sz w:val="24"/>
           <w:szCs w:val="24"/>
         </w:rPr>
+        <w:lastRenderedPageBreak/>
         <w:t>Copia cedula</w:t>
       </w:r>
       <w:r>
@@ -16998,7 +17753,6 @@
           <w:sz w:val="22"/>
           <w:szCs w:val="22"/>
         </w:rPr>
-        <w:lastRenderedPageBreak/>
         <w:t>Estos documentos se presentan para acreditar la legitimación en la causa de las partes y la calidad de los representantes legales involucrados en el proceso.</w:t>
       </w:r>
     </w:p>
@@ -17115,7 +17869,7 @@
                     </pic:cNvPicPr>
                   </pic:nvPicPr>
                   <pic:blipFill>
-                    <a:blip r:embed="rId20" cstate="print">
+                    <a:blip r:embed="rId21" cstate="print">
                       <a:extLst>
                         <a:ext uri="{28A0092B-C50C-407E-A947-70E740481C1C}">
                           <a14:useLocalDpi xmlns:a14="http://schemas.microsoft.com/office/drawing/2010/main" val="0"/>
@@ -17183,7 +17937,7 @@
                     </pic:cNvPicPr>
                   </pic:nvPicPr>
                   <pic:blipFill>
-                    <a:blip r:embed="rId21" cstate="print">
+                    <a:blip r:embed="rId22" cstate="print">
                       <a:extLst>
                         <a:ext uri="{28A0092B-C50C-407E-A947-70E740481C1C}">
                           <a14:useLocalDpi xmlns:a14="http://schemas.microsoft.com/office/drawing/2010/main" val="0"/>
@@ -17260,7 +18014,7 @@
                     </pic:cNvPicPr>
                   </pic:nvPicPr>
                   <pic:blipFill>
-                    <a:blip r:embed="rId22" cstate="print">
+                    <a:blip r:embed="rId23" cstate="print">
                       <a:extLst>
                         <a:ext uri="{28A0092B-C50C-407E-A947-70E740481C1C}">
                           <a14:useLocalDpi xmlns:a14="http://schemas.microsoft.com/office/drawing/2010/main" val="0"/>
@@ -17328,7 +18082,7 @@
                     </pic:cNvPicPr>
                   </pic:nvPicPr>
                   <pic:blipFill>
-                    <a:blip r:embed="rId23" cstate="print">
+                    <a:blip r:embed="rId24" cstate="print">
                       <a:extLst>
                         <a:ext uri="{28A0092B-C50C-407E-A947-70E740481C1C}">
                           <a14:useLocalDpi xmlns:a14="http://schemas.microsoft.com/office/drawing/2010/main" val="0"/>
@@ -17397,7 +18151,7 @@
                     </pic:cNvPicPr>
                   </pic:nvPicPr>
                   <pic:blipFill>
-                    <a:blip r:embed="rId24" cstate="print">
+                    <a:blip r:embed="rId25" cstate="print">
                       <a:extLst>
                         <a:ext uri="{28A0092B-C50C-407E-A947-70E740481C1C}">
                           <a14:useLocalDpi xmlns:a14="http://schemas.microsoft.com/office/drawing/2010/main" val="0"/>
@@ -17562,7 +18316,7 @@
                     <pic:cNvPicPr/>
                   </pic:nvPicPr>
                   <pic:blipFill>
-                    <a:blip r:embed="rId25" cstate="print">
+                    <a:blip r:embed="rId26" cstate="print">
                       <a:extLst>
                         <a:ext uri="{28A0092B-C50C-407E-A947-70E740481C1C}">
                           <a14:useLocalDpi xmlns:a14="http://schemas.microsoft.com/office/drawing/2010/main" val="0"/>
@@ -17681,15 +18435,15 @@
           <w:rFonts w:eastAsia="Times New Roman" w:cs="Calibri"/>
           <w:b/>
           <w:bCs/>
-          <w:lang w:val="en-US" w:eastAsia="es-CO"/>
-        </w:rPr>
-      </w:pPr>
-      <w:r>
-        <w:rPr>
-          <w:rFonts w:eastAsia="Times New Roman" w:cs="Calibri"/>
-          <w:b/>
-          <w:bCs/>
-          <w:lang w:val="en-US" w:eastAsia="es-CO"/>
+          <w:lang w:eastAsia="es-CO"/>
+        </w:rPr>
+      </w:pPr>
+      <w:r>
+        <w:rPr>
+          <w:rFonts w:eastAsia="Times New Roman" w:cs="Calibri"/>
+          <w:b/>
+          <w:bCs/>
+          <w:lang w:eastAsia="es-CO"/>
         </w:rPr>
         <w:softHyphen/>
       </w:r>
@@ -17698,7 +18452,7 @@
           <w:rFonts w:eastAsia="Times New Roman" w:cs="Calibri"/>
           <w:b/>
           <w:bCs/>
-          <w:lang w:val="en-US" w:eastAsia="es-CO"/>
+          <w:lang w:eastAsia="es-CO"/>
         </w:rPr>
         <w:softHyphen/>
       </w:r>
@@ -17707,7 +18461,7 @@
           <w:rFonts w:eastAsia="Times New Roman" w:cs="Calibri"/>
           <w:b/>
           <w:bCs/>
-          <w:lang w:val="en-US" w:eastAsia="es-CO"/>
+          <w:lang w:eastAsia="es-CO"/>
         </w:rPr>
         <w:softHyphen/>
         <w:t>-----</w:t>
@@ -17717,26 +18471,16 @@
           <w:rFonts w:eastAsia="Times New Roman" w:cs="Calibri"/>
           <w:b/>
           <w:bCs/>
-          <w:lang w:val="en-US" w:eastAsia="es-CO"/>
-        </w:rPr>
-        <w:t xml:space="preserve">FIN DEL </w:t>
-      </w:r>
-      <w:proofErr w:type="gramStart"/>
-      <w:r>
-        <w:rPr>
-          <w:rFonts w:eastAsia="Times New Roman" w:cs="Calibri"/>
-          <w:b/>
-          <w:bCs/>
-          <w:lang w:val="en-US" w:eastAsia="es-CO"/>
-        </w:rPr>
-        <w:t>DOCUMENTO</w:t>
-      </w:r>
-      <w:r>
-        <w:rPr>
-          <w:rFonts w:eastAsia="Times New Roman" w:cs="Calibri"/>
-          <w:b/>
-          <w:bCs/>
-          <w:lang w:val="en-US" w:eastAsia="es-CO"/>
+          <w:lang w:eastAsia="es-CO"/>
+        </w:rPr>
+        <w:t>FIN DEL DOCUMENTO</w:t>
+      </w:r>
+      <w:r>
+        <w:rPr>
+          <w:rFonts w:eastAsia="Times New Roman" w:cs="Calibri"/>
+          <w:b/>
+          <w:bCs/>
+          <w:lang w:eastAsia="es-CO"/>
         </w:rPr>
         <w:t>-</w:t>
       </w:r>
@@ -17745,7 +18489,7 @@
           <w:rFonts w:eastAsia="Times New Roman" w:cs="Calibri"/>
           <w:b/>
           <w:bCs/>
-          <w:lang w:val="en-US" w:eastAsia="es-CO"/>
+          <w:lang w:eastAsia="es-CO"/>
         </w:rPr>
         <w:softHyphen/>
       </w:r>
@@ -17754,7 +18498,7 @@
           <w:rFonts w:eastAsia="Times New Roman" w:cs="Calibri"/>
           <w:b/>
           <w:bCs/>
-          <w:lang w:val="en-US" w:eastAsia="es-CO"/>
+          <w:lang w:eastAsia="es-CO"/>
         </w:rPr>
         <w:softHyphen/>
       </w:r>
@@ -17763,7 +18507,7 @@
           <w:rFonts w:eastAsia="Times New Roman" w:cs="Calibri"/>
           <w:b/>
           <w:bCs/>
-          <w:lang w:val="en-US" w:eastAsia="es-CO"/>
+          <w:lang w:eastAsia="es-CO"/>
         </w:rPr>
         <w:softHyphen/>
       </w:r>
@@ -17772,18 +18516,9 @@
           <w:rFonts w:eastAsia="Times New Roman" w:cs="Calibri"/>
           <w:b/>
           <w:bCs/>
-          <w:lang w:val="en-US" w:eastAsia="es-CO"/>
+          <w:lang w:eastAsia="es-CO"/>
         </w:rPr>
         <w:softHyphen/>
-      </w:r>
-      <w:proofErr w:type="gramEnd"/>
-      <w:r>
-        <w:rPr>
-          <w:rFonts w:eastAsia="Times New Roman" w:cs="Calibri"/>
-          <w:b/>
-          <w:bCs/>
-          <w:lang w:val="en-US" w:eastAsia="es-CO"/>
-        </w:rPr>
         <w:t>----</w:t>
       </w:r>
     </w:p>
@@ -17793,13 +18528,13 @@
         <w:jc w:val="center"/>
         <w:rPr>
           <w:rFonts w:eastAsia="Times New Roman" w:cs="Calibri"/>
-          <w:lang w:val="en-US" w:eastAsia="es-CO"/>
+          <w:lang w:eastAsia="es-CO"/>
         </w:rPr>
       </w:pPr>
     </w:p>
     <w:sectPr>
-      <w:headerReference w:type="default" r:id="rId26"/>
-      <w:footerReference w:type="default" r:id="rId27"/>
+      <w:headerReference w:type="default" r:id="rId27"/>
+      <w:footerReference w:type="default" r:id="rId28"/>
       <w:pgSz w:w="12240" w:h="15840"/>
       <w:pgMar w:top="1417" w:right="1701" w:bottom="1417" w:left="1701" w:header="709" w:footer="708" w:gutter="0"/>
       <w:cols w:space="708"/>

</xml_diff>